<commit_message>
Toxicity mode is included
</commit_message>
<xml_diff>
--- a/scrap/manual speciation calculations formulation.docx
+++ b/scrap/manual speciation calculations formulation.docx
@@ -93,15 +93,7 @@
         <w:t>2</w:t>
       </w:r>
       <w:r>
-        <w:t>*[CO</w:t>
-      </w:r>
-      <w:proofErr w:type="gramStart"/>
-      <w:r>
-        <w:t>3]*</w:t>
-      </w:r>
-      <w:proofErr w:type="gramEnd"/>
-      <w:r>
-        <w:t>K</w:t>
+        <w:t>*[CO3]*K</w:t>
       </w:r>
       <w:r>
         <w:rPr>
@@ -150,10 +142,7 @@
         </w:rPr>
       </w:pPr>
       <w:r>
-        <w:t xml:space="preserve">R.CO3 = </w:t>
-      </w:r>
-      <w:r>
-        <w:t>[CO3] + [H] * [CO3] * K</w:t>
+        <w:t>R.CO3 = [CO3] + [H] * [CO3] * K</w:t>
       </w:r>
       <w:r>
         <w:rPr>
@@ -171,15 +160,7 @@
         <w:t>2</w:t>
       </w:r>
       <w:r>
-        <w:t>*[CO</w:t>
-      </w:r>
-      <w:proofErr w:type="gramStart"/>
-      <w:r>
-        <w:t>3]*</w:t>
-      </w:r>
-      <w:proofErr w:type="gramEnd"/>
-      <w:r>
-        <w:t>K</w:t>
+        <w:t>*[CO3]*K</w:t>
       </w:r>
       <w:r>
         <w:rPr>
@@ -241,15 +222,7 @@
         <w:t>2</w:t>
       </w:r>
       <w:r>
-        <w:t>*[CO</w:t>
-      </w:r>
-      <w:proofErr w:type="gramStart"/>
-      <w:r>
-        <w:t>3]*</w:t>
-      </w:r>
-      <w:proofErr w:type="gramEnd"/>
-      <w:r>
-        <w:t>K</w:t>
+        <w:t>*[CO3]*K</w:t>
       </w:r>
       <w:r>
         <w:rPr>
@@ -258,11 +231,7 @@
         <w:t>H2CO3</w:t>
       </w:r>
       <w:r>
-        <w:t xml:space="preserve"> – </w:t>
-      </w:r>
-      <w:proofErr w:type="spellStart"/>
-      <w:r>
-        <w:t>T.H</w:t>
+        <w:t xml:space="preserve"> – T.H</w:t>
       </w:r>
       <w:r>
         <w:rPr>
@@ -270,7 +239,6 @@
         </w:rPr>
         <w:t>known</w:t>
       </w:r>
-      <w:proofErr w:type="spellEnd"/>
     </w:p>
     <w:p>
       <w:pPr>
@@ -1031,13 +999,7 @@
             <w:rPr>
               <w:rFonts w:ascii="Cambria Math" w:eastAsiaTheme="minorEastAsia" w:hAnsi="Cambria Math"/>
             </w:rPr>
-            <m:t>=1</m:t>
-          </m:r>
-          <m:r>
-            <w:rPr>
-              <w:rFonts w:ascii="Cambria Math" w:eastAsiaTheme="minorEastAsia" w:hAnsi="Cambria Math"/>
-            </w:rPr>
-            <m:t>+</m:t>
+            <m:t>=1+</m:t>
           </m:r>
           <m:sSup>
             <m:sSupPr>
@@ -1778,6 +1740,7 @@
           <w:bCs/>
           <w:u w:val="single"/>
         </w:rPr>
+        <w:lastRenderedPageBreak/>
         <w:t>Abbrev_inorg.dat</w:t>
       </w:r>
     </w:p>
@@ -1786,13 +1749,7 @@
         <w:ind w:firstLine="0"/>
       </w:pPr>
       <w:r>
-        <w:t xml:space="preserve">Components: </w:t>
-      </w:r>
-      <w:r>
-        <w:t xml:space="preserve">Cu, </w:t>
-      </w:r>
-      <w:r>
-        <w:t>CO3, H</w:t>
+        <w:t>Components: Cu, CO3, H</w:t>
       </w:r>
     </w:p>
     <w:p>
@@ -1860,15 +1817,7 @@
         <w:t>2</w:t>
       </w:r>
       <w:r>
-        <w:t>*[CO</w:t>
-      </w:r>
-      <w:proofErr w:type="gramStart"/>
-      <w:r>
-        <w:t>3]*</w:t>
-      </w:r>
-      <w:proofErr w:type="gramEnd"/>
-      <w:r>
-        <w:t>K</w:t>
+        <w:t>*[CO3]*K</w:t>
       </w:r>
       <w:r>
         <w:rPr>
@@ -1885,15 +1834,7 @@
         </w:rPr>
       </w:pPr>
       <w:r>
-        <w:t>[CuHCO3] = [Cu]*[H]*[CO</w:t>
-      </w:r>
-      <w:proofErr w:type="gramStart"/>
-      <w:r>
-        <w:t>3]*</w:t>
-      </w:r>
-      <w:proofErr w:type="gramEnd"/>
-      <w:r>
-        <w:t>K</w:t>
+        <w:t>[CuHCO3] = [Cu]*[H]*[CO3]*K</w:t>
       </w:r>
       <w:r>
         <w:rPr>
@@ -1914,15 +1855,8 @@
       <w:pPr>
         <w:ind w:firstLine="720"/>
       </w:pPr>
-      <w:proofErr w:type="spellStart"/>
-      <w:proofErr w:type="gramStart"/>
-      <w:r>
-        <w:t>T.Cu</w:t>
-      </w:r>
-      <w:proofErr w:type="spellEnd"/>
-      <w:proofErr w:type="gramEnd"/>
-      <w:r>
-        <w:t xml:space="preserve"> = [Cu] + [CuHCO3]</w:t>
+      <w:r>
+        <w:t>T.Cu = [Cu] + [CuHCO3]</w:t>
       </w:r>
     </w:p>
     <w:p>
@@ -1965,27 +1899,8 @@
           <w:vertAlign w:val="subscript"/>
         </w:rPr>
       </w:pPr>
-      <w:proofErr w:type="spellStart"/>
-      <w:proofErr w:type="gramStart"/>
-      <w:r>
-        <w:t>R.Cu</w:t>
-      </w:r>
-      <w:proofErr w:type="spellEnd"/>
-      <w:proofErr w:type="gramEnd"/>
-      <w:r>
-        <w:t xml:space="preserve"> = [Cu]</w:t>
-      </w:r>
-      <w:r>
-        <w:t xml:space="preserve"> </w:t>
-      </w:r>
-      <w:r>
-        <w:t>+</w:t>
-      </w:r>
-      <w:r>
-        <w:t xml:space="preserve"> </w:t>
-      </w:r>
-      <w:r>
-        <w:t>[Cu][H][CO3]K</w:t>
+      <w:r>
+        <w:t>R.Cu = [Cu] + [Cu][H][CO3]K</w:t>
       </w:r>
       <w:r>
         <w:rPr>
@@ -1994,24 +1909,13 @@
         <w:t>CuHCO3</w:t>
       </w:r>
       <w:r>
-        <w:t xml:space="preserve"> – </w:t>
-      </w:r>
-      <w:proofErr w:type="spellStart"/>
-      <w:r>
-        <w:t>T.Cu</w:t>
+        <w:t xml:space="preserve"> – T.Cu</w:t>
       </w:r>
       <w:r>
         <w:rPr>
           <w:vertAlign w:val="subscript"/>
         </w:rPr>
-        <w:t>known</w:t>
-      </w:r>
-      <w:proofErr w:type="spellEnd"/>
-      <w:r>
-        <w:rPr>
-          <w:vertAlign w:val="subscript"/>
-        </w:rPr>
-        <w:t xml:space="preserve"> </w:t>
+        <w:t xml:space="preserve">known </w:t>
       </w:r>
     </w:p>
     <w:p>
@@ -2019,72 +1923,43 @@
         <w:ind w:left="720" w:firstLine="0"/>
       </w:pPr>
       <w:r>
-        <w:t>R.CO3 = [CO3] + [H][CO</w:t>
-      </w:r>
-      <w:proofErr w:type="gramStart"/>
-      <w:r>
-        <w:t>3]K</w:t>
+        <w:t>R.CO3 = [CO3] + [H][CO3]K</w:t>
       </w:r>
       <w:r>
         <w:rPr>
           <w:vertAlign w:val="subscript"/>
         </w:rPr>
-        <w:t>HCO</w:t>
-      </w:r>
-      <w:proofErr w:type="gramEnd"/>
+        <w:t xml:space="preserve">HCO3 </w:t>
+      </w:r>
+      <w:r>
+        <w:t>+ [H]</w:t>
+      </w:r>
+      <w:r>
+        <w:rPr>
+          <w:vertAlign w:val="superscript"/>
+        </w:rPr>
+        <w:t>2</w:t>
+      </w:r>
+      <w:r>
+        <w:t>[CO3]K</w:t>
+      </w:r>
       <w:r>
         <w:rPr>
           <w:vertAlign w:val="subscript"/>
         </w:rPr>
-        <w:t>3</w:t>
+        <w:t xml:space="preserve">H2CO3 </w:t>
+      </w:r>
+      <w:r>
+        <w:t>+ [Cu][H][CO3]K</w:t>
       </w:r>
       <w:r>
         <w:rPr>
           <w:vertAlign w:val="subscript"/>
         </w:rPr>
-        <w:t xml:space="preserve"> </w:t>
-      </w:r>
-      <w:r>
-        <w:t>+ [H]</w:t>
-      </w:r>
-      <w:r>
-        <w:rPr>
-          <w:vertAlign w:val="superscript"/>
-        </w:rPr>
-        <w:t>2</w:t>
-      </w:r>
-      <w:r>
-        <w:t>[CO3]K</w:t>
-      </w:r>
-      <w:r>
-        <w:rPr>
-          <w:vertAlign w:val="subscript"/>
-        </w:rPr>
-        <w:t>H2CO3</w:t>
-      </w:r>
-      <w:r>
-        <w:rPr>
-          <w:vertAlign w:val="subscript"/>
-        </w:rPr>
-        <w:t xml:space="preserve"> </w:t>
-      </w:r>
-      <w:r>
-        <w:t xml:space="preserve">+ </w:t>
-      </w:r>
-      <w:r>
-        <w:t>[Cu][H][CO3]K</w:t>
-      </w:r>
-      <w:r>
-        <w:rPr>
-          <w:vertAlign w:val="subscript"/>
-        </w:rPr>
         <w:t>CuHCO3</w:t>
       </w:r>
       <w:r>
-        <w:t xml:space="preserve"> </w:t>
-      </w:r>
-      <w:r>
-        <w:t>– T.CO3</w:t>
+        <w:t xml:space="preserve"> – T.CO3</w:t>
       </w:r>
       <w:r>
         <w:rPr>
@@ -2119,71 +1994,49 @@
         <w:t>w</w:t>
       </w:r>
       <w:r>
-        <w:t xml:space="preserve"> + [H][CO</w:t>
-      </w:r>
-      <w:proofErr w:type="gramStart"/>
-      <w:r>
-        <w:t>3]K</w:t>
+        <w:t xml:space="preserve"> + [H][CO3]K</w:t>
       </w:r>
       <w:r>
         <w:rPr>
           <w:vertAlign w:val="subscript"/>
         </w:rPr>
-        <w:t>HCO</w:t>
-      </w:r>
-      <w:proofErr w:type="gramEnd"/>
+        <w:t>HCO3</w:t>
+      </w:r>
+      <w:r>
+        <w:t>+ 2[H]</w:t>
+      </w:r>
+      <w:r>
+        <w:rPr>
+          <w:vertAlign w:val="superscript"/>
+        </w:rPr>
+        <w:t>2</w:t>
+      </w:r>
+      <w:r>
+        <w:t>[CO3]K</w:t>
+      </w:r>
       <w:r>
         <w:rPr>
           <w:vertAlign w:val="subscript"/>
         </w:rPr>
-        <w:t>3</w:t>
-      </w:r>
-      <w:r>
-        <w:t>+ 2[H]</w:t>
-      </w:r>
-      <w:r>
-        <w:rPr>
-          <w:vertAlign w:val="superscript"/>
-        </w:rPr>
-        <w:t>2</w:t>
-      </w:r>
-      <w:r>
-        <w:t>[CO3]K</w:t>
+        <w:t>H2CO3</w:t>
+      </w:r>
+      <w:r>
+        <w:t>+[Cu][H][CO3]K</w:t>
       </w:r>
       <w:r>
         <w:rPr>
           <w:vertAlign w:val="subscript"/>
         </w:rPr>
-        <w:t>H2CO3</w:t>
-      </w:r>
-      <w:r>
-        <w:t>+[Cu][H][CO3]K</w:t>
+        <w:t>CuHCO3</w:t>
+      </w:r>
+      <w:r>
+        <w:t xml:space="preserve"> – T.H</w:t>
       </w:r>
       <w:r>
         <w:rPr>
           <w:vertAlign w:val="subscript"/>
         </w:rPr>
-        <w:t>CuHCO3</w:t>
-      </w:r>
-      <w:r>
-        <w:t xml:space="preserve"> – </w:t>
-      </w:r>
-      <w:proofErr w:type="spellStart"/>
-      <w:r>
-        <w:t>T.H</w:t>
-      </w:r>
-      <w:r>
-        <w:rPr>
-          <w:vertAlign w:val="subscript"/>
-        </w:rPr>
-        <w:t>known</w:t>
-      </w:r>
-      <w:proofErr w:type="spellEnd"/>
-      <w:r>
-        <w:rPr>
-          <w:vertAlign w:val="subscript"/>
-        </w:rPr>
-        <w:t xml:space="preserve"> </w:t>
+        <w:t xml:space="preserve">known </w:t>
       </w:r>
     </w:p>
     <w:p>
@@ -2249,13 +2102,7 @@
                     <w:rPr>
                       <w:rFonts w:ascii="Cambria Math" w:hAnsi="Cambria Math"/>
                     </w:rPr>
-                    <m:t>C</m:t>
-                  </m:r>
-                  <m:r>
-                    <w:rPr>
-                      <w:rFonts w:ascii="Cambria Math" w:hAnsi="Cambria Math"/>
-                    </w:rPr>
-                    <m:t>u</m:t>
+                    <m:t>Cu</m:t>
                   </m:r>
                 </m:sub>
               </m:sSub>
@@ -2293,13 +2140,7 @@
             <w:rPr>
               <w:rFonts w:ascii="Cambria Math" w:hAnsi="Cambria Math"/>
             </w:rPr>
-            <m:t>=</m:t>
-          </m:r>
-          <m:r>
-            <w:rPr>
-              <w:rFonts w:ascii="Cambria Math" w:hAnsi="Cambria Math"/>
-            </w:rPr>
-            <m:t>1+</m:t>
+            <m:t>=1+</m:t>
           </m:r>
           <m:d>
             <m:dPr>
@@ -2417,13 +2258,7 @@
                     <w:rPr>
                       <w:rFonts w:ascii="Cambria Math" w:hAnsi="Cambria Math"/>
                     </w:rPr>
-                    <m:t>C</m:t>
-                  </m:r>
-                  <m:r>
-                    <w:rPr>
-                      <w:rFonts w:ascii="Cambria Math" w:hAnsi="Cambria Math"/>
-                    </w:rPr>
-                    <m:t>u</m:t>
+                    <m:t>Cu</m:t>
                   </m:r>
                 </m:sub>
               </m:sSub>
@@ -2579,13 +2414,7 @@
                     <w:rPr>
                       <w:rFonts w:ascii="Cambria Math" w:eastAsiaTheme="minorEastAsia" w:hAnsi="Cambria Math"/>
                     </w:rPr>
-                    <m:t>C</m:t>
-                  </m:r>
-                  <m:r>
-                    <w:rPr>
-                      <w:rFonts w:ascii="Cambria Math" w:eastAsiaTheme="minorEastAsia" w:hAnsi="Cambria Math"/>
-                    </w:rPr>
-                    <m:t>u</m:t>
+                    <m:t>Cu</m:t>
                   </m:r>
                 </m:sub>
               </m:sSub>
@@ -2851,13 +2680,7 @@
                 <w:rPr>
                   <w:rFonts w:ascii="Cambria Math" w:hAnsi="Cambria Math"/>
                 </w:rPr>
-                <m:t>Cu</m:t>
-              </m:r>
-              <m:r>
-                <w:rPr>
-                  <w:rFonts w:ascii="Cambria Math" w:hAnsi="Cambria Math"/>
-                </w:rPr>
-                <m:t>HCO3</m:t>
+                <m:t>CuHCO3</m:t>
               </m:r>
             </m:sub>
           </m:sSub>
@@ -3499,13 +3322,7 @@
                     <w:rPr>
                       <w:rFonts w:ascii="Cambria Math" w:eastAsiaTheme="minorEastAsia" w:hAnsi="Cambria Math"/>
                     </w:rPr>
-                    <m:t>C</m:t>
-                  </m:r>
-                  <m:r>
-                    <w:rPr>
-                      <w:rFonts w:ascii="Cambria Math" w:eastAsiaTheme="minorEastAsia" w:hAnsi="Cambria Math"/>
-                    </w:rPr>
-                    <m:t>u</m:t>
+                    <m:t>Cu</m:t>
                   </m:r>
                 </m:e>
               </m:d>
@@ -4390,13 +4207,7 @@
                               <w:rPr>
                                 <w:rFonts w:ascii="Cambria Math" w:eastAsiaTheme="minorEastAsia" w:hAnsi="Cambria Math"/>
                               </w:rPr>
-                              <m:t>C</m:t>
-                            </m:r>
-                            <m:r>
-                              <w:rPr>
-                                <w:rFonts w:ascii="Cambria Math" w:eastAsiaTheme="minorEastAsia" w:hAnsi="Cambria Math"/>
-                              </w:rPr>
-                              <m:t>u</m:t>
+                              <m:t>Cu</m:t>
                             </m:r>
                           </m:sub>
                         </m:sSub>
@@ -4470,13 +4281,7 @@
                               <w:rPr>
                                 <w:rFonts w:ascii="Cambria Math" w:eastAsiaTheme="minorEastAsia" w:hAnsi="Cambria Math"/>
                               </w:rPr>
-                              <m:t>C</m:t>
-                            </m:r>
-                            <m:r>
-                              <w:rPr>
-                                <w:rFonts w:ascii="Cambria Math" w:eastAsiaTheme="minorEastAsia" w:hAnsi="Cambria Math"/>
-                              </w:rPr>
-                              <m:t>u</m:t>
+                              <m:t>Cu</m:t>
                             </m:r>
                           </m:sub>
                         </m:sSub>
@@ -4580,13 +4385,7 @@
                               <w:rPr>
                                 <w:rFonts w:ascii="Cambria Math" w:eastAsiaTheme="minorEastAsia" w:hAnsi="Cambria Math"/>
                               </w:rPr>
-                              <m:t>C</m:t>
-                            </m:r>
-                            <m:r>
-                              <w:rPr>
-                                <w:rFonts w:ascii="Cambria Math" w:eastAsiaTheme="minorEastAsia" w:hAnsi="Cambria Math"/>
-                              </w:rPr>
-                              <m:t>u</m:t>
+                              <m:t>Cu</m:t>
                             </m:r>
                           </m:e>
                         </m:d>
@@ -4810,13 +4609,7 @@
                               <w:rPr>
                                 <w:rFonts w:ascii="Cambria Math" w:eastAsiaTheme="minorEastAsia" w:hAnsi="Cambria Math"/>
                               </w:rPr>
-                              <m:t>C</m:t>
-                            </m:r>
-                            <m:r>
-                              <w:rPr>
-                                <w:rFonts w:ascii="Cambria Math" w:eastAsiaTheme="minorEastAsia" w:hAnsi="Cambria Math"/>
-                              </w:rPr>
-                              <m:t>u</m:t>
+                              <m:t>Cu</m:t>
                             </m:r>
                           </m:e>
                         </m:d>
@@ -5382,6 +5175,7 @@
           <w:bCs/>
           <w:u w:val="single"/>
         </w:rPr>
+        <w:lastRenderedPageBreak/>
         <w:t>Abbrev_inorg</w:t>
       </w:r>
       <w:r>
@@ -5408,13 +5202,7 @@
         <w:ind w:firstLine="0"/>
       </w:pPr>
       <w:r>
-        <w:t>Components: Cu, CO3</w:t>
-      </w:r>
-      <w:r>
-        <w:t>, BL</w:t>
-      </w:r>
-      <w:r>
-        <w:t>, H</w:t>
+        <w:t>Components: Cu, CO3, BL, H</w:t>
       </w:r>
     </w:p>
     <w:p>
@@ -5482,15 +5270,7 @@
         <w:t>2</w:t>
       </w:r>
       <w:r>
-        <w:t>*[CO</w:t>
-      </w:r>
-      <w:proofErr w:type="gramStart"/>
-      <w:r>
-        <w:t>3]*</w:t>
-      </w:r>
-      <w:proofErr w:type="gramEnd"/>
-      <w:r>
-        <w:t>K</w:t>
+        <w:t>*[CO3]*K</w:t>
       </w:r>
       <w:r>
         <w:rPr>
@@ -5504,15 +5284,7 @@
         <w:ind w:left="720" w:firstLine="0"/>
       </w:pPr>
       <w:r>
-        <w:t>[CuHCO3] = [Cu]*[H]*[CO</w:t>
-      </w:r>
-      <w:proofErr w:type="gramStart"/>
-      <w:r>
-        <w:t>3]*</w:t>
-      </w:r>
-      <w:proofErr w:type="gramEnd"/>
-      <w:r>
-        <w:t>K</w:t>
+        <w:t>[CuHCO3] = [Cu]*[H]*[CO3]*K</w:t>
       </w:r>
       <w:r>
         <w:rPr>
@@ -5546,31 +5318,13 @@
         </w:rPr>
       </w:pPr>
       <w:r>
-        <w:t>[BL-</w:t>
-      </w:r>
-      <w:r>
-        <w:t>H</w:t>
-      </w:r>
-      <w:r>
-        <w:t>] = [BL]*[</w:t>
-      </w:r>
-      <w:r>
-        <w:t>H</w:t>
-      </w:r>
-      <w:r>
-        <w:t>]*K</w:t>
+        <w:t>[BL-H] = [BL]*[H]*K</w:t>
       </w:r>
       <w:r>
         <w:rPr>
           <w:vertAlign w:val="subscript"/>
         </w:rPr>
-        <w:t>BL-</w:t>
-      </w:r>
-      <w:r>
-        <w:rPr>
-          <w:vertAlign w:val="subscript"/>
-        </w:rPr>
-        <w:t>H</w:t>
+        <w:t>BL-H</w:t>
       </w:r>
     </w:p>
     <w:p>
@@ -5596,22 +5350,8 @@
           <w:vertAlign w:val="subscript"/>
         </w:rPr>
       </w:pPr>
-      <w:proofErr w:type="spellStart"/>
-      <w:proofErr w:type="gramStart"/>
-      <w:r>
-        <w:t>T.Cu</w:t>
-      </w:r>
-      <w:proofErr w:type="spellEnd"/>
-      <w:proofErr w:type="gramEnd"/>
-      <w:r>
-        <w:t xml:space="preserve"> = [Cu] + [CuHCO3]</w:t>
-      </w:r>
-      <w:r>
-        <w:t>+[BL-Cu]*</w:t>
-      </w:r>
-      <w:proofErr w:type="spellStart"/>
-      <w:r>
-        <w:t>CtoM</w:t>
+      <w:r>
+        <w:t>T.Cu = [Cu] + [CuHCO3]+[BL-Cu]*CtoM</w:t>
       </w:r>
       <w:r>
         <w:rPr>
@@ -5619,7 +5359,6 @@
         </w:rPr>
         <w:t>BL</w:t>
       </w:r>
-      <w:proofErr w:type="spellEnd"/>
     </w:p>
     <w:p>
       <w:pPr>
@@ -5636,17 +5375,8 @@
           <w:vertAlign w:val="subscript"/>
         </w:rPr>
       </w:pPr>
-      <w:proofErr w:type="gramStart"/>
-      <w:r>
-        <w:t>T.BL</w:t>
-      </w:r>
-      <w:proofErr w:type="gramEnd"/>
-      <w:r>
-        <w:t xml:space="preserve"> = ([BL] + [BL-Cu] + [BL-H])*</w:t>
-      </w:r>
-      <w:proofErr w:type="spellStart"/>
-      <w:r>
-        <w:t>CtoM</w:t>
+      <w:r>
+        <w:t>T.BL = ([BL] + [BL-Cu] + [BL-H])*CtoM</w:t>
       </w:r>
       <w:r>
         <w:rPr>
@@ -5654,32 +5384,13 @@
         </w:rPr>
         <w:t>BL</w:t>
       </w:r>
-      <w:proofErr w:type="spellEnd"/>
     </w:p>
     <w:p>
       <w:pPr>
         <w:ind w:left="720" w:firstLine="0"/>
       </w:pPr>
       <w:r>
-        <w:t>T.H = [H] – [OH] + [HCO3] + 2*[H2CO</w:t>
-      </w:r>
-      <w:proofErr w:type="gramStart"/>
-      <w:r>
-        <w:t>3]</w:t>
-      </w:r>
-      <w:r>
-        <w:t>+</w:t>
-      </w:r>
-      <w:proofErr w:type="gramEnd"/>
-      <w:r>
-        <w:t>[BL-H]</w:t>
-      </w:r>
-      <w:r>
-        <w:t>*</w:t>
-      </w:r>
-      <w:proofErr w:type="spellStart"/>
-      <w:r>
-        <w:t>CtoM</w:t>
+        <w:t>T.H = [H] – [OH] + [HCO3] + 2*[H2CO3]+[BL-H]*CtoM</w:t>
       </w:r>
       <w:r>
         <w:rPr>
@@ -5687,7 +5398,6 @@
         </w:rPr>
         <w:t>BL</w:t>
       </w:r>
-      <w:proofErr w:type="spellEnd"/>
     </w:p>
     <w:p>
       <w:pPr>
@@ -5713,73 +5423,44 @@
           <w:vertAlign w:val="subscript"/>
         </w:rPr>
       </w:pPr>
-      <w:proofErr w:type="spellStart"/>
-      <w:proofErr w:type="gramStart"/>
-      <w:r>
-        <w:t>R.Cu</w:t>
-      </w:r>
-      <w:proofErr w:type="spellEnd"/>
-      <w:proofErr w:type="gramEnd"/>
-      <w:r>
-        <w:t xml:space="preserve"> = [Cu] + [Cu][H][CO3]K</w:t>
+      <w:r>
+        <w:t>R.Cu = [Cu] + [Cu][H][CO3]K</w:t>
       </w:r>
       <w:r>
         <w:rPr>
           <w:vertAlign w:val="subscript"/>
         </w:rPr>
-        <w:t>CuHCO3</w:t>
+        <w:t xml:space="preserve">CuHCO3 </w:t>
+      </w:r>
+      <w:r>
+        <w:t>+ [BL][Cu]K</w:t>
+      </w:r>
+      <w:r>
+        <w:softHyphen/>
       </w:r>
       <w:r>
         <w:rPr>
           <w:vertAlign w:val="subscript"/>
         </w:rPr>
-        <w:t xml:space="preserve"> </w:t>
-      </w:r>
-      <w:r>
-        <w:t>+ [BL][Cu]K</w:t>
-      </w:r>
-      <w:r>
-        <w:softHyphen/>
+        <w:t>BL-Cu</w:t>
+      </w:r>
+      <w:r>
+        <w:t>*CtoM</w:t>
       </w:r>
       <w:r>
         <w:rPr>
           <w:vertAlign w:val="subscript"/>
         </w:rPr>
-        <w:t>BL-Cu</w:t>
-      </w:r>
-      <w:r>
-        <w:t>*</w:t>
-      </w:r>
-      <w:proofErr w:type="spellStart"/>
-      <w:r>
-        <w:t>CtoM</w:t>
+        <w:t>BL</w:t>
+      </w:r>
+      <w:r>
+        <w:t xml:space="preserve"> – T.Cu</w:t>
       </w:r>
       <w:r>
         <w:rPr>
           <w:vertAlign w:val="subscript"/>
         </w:rPr>
-        <w:t>BL</w:t>
-      </w:r>
-      <w:proofErr w:type="spellEnd"/>
-      <w:r>
-        <w:t xml:space="preserve"> – </w:t>
-      </w:r>
-      <w:proofErr w:type="spellStart"/>
-      <w:r>
-        <w:t>T.Cu</w:t>
-      </w:r>
-      <w:r>
-        <w:rPr>
-          <w:vertAlign w:val="subscript"/>
-        </w:rPr>
-        <w:t>known</w:t>
-      </w:r>
-      <w:proofErr w:type="spellEnd"/>
-      <w:r>
-        <w:rPr>
-          <w:vertAlign w:val="subscript"/>
-        </w:rPr>
-        <w:t xml:space="preserve"> </w:t>
+        <w:t xml:space="preserve">known </w:t>
       </w:r>
     </w:p>
     <w:p>
@@ -5790,24 +5471,13 @@
         </w:rPr>
       </w:pPr>
       <w:r>
-        <w:t>R.CO3 = [CO3] + [H][CO</w:t>
-      </w:r>
-      <w:proofErr w:type="gramStart"/>
-      <w:r>
-        <w:t>3]K</w:t>
+        <w:t>R.CO3 = [CO3] + [H][CO3]K</w:t>
       </w:r>
       <w:r>
         <w:rPr>
           <w:vertAlign w:val="subscript"/>
         </w:rPr>
-        <w:t>HCO</w:t>
-      </w:r>
-      <w:proofErr w:type="gramEnd"/>
-      <w:r>
-        <w:rPr>
-          <w:vertAlign w:val="subscript"/>
-        </w:rPr>
-        <w:t xml:space="preserve">3 </w:t>
+        <w:t xml:space="preserve">HCO3 </w:t>
       </w:r>
       <w:r>
         <w:t>+ [H]</w:t>
@@ -5853,11 +5523,9 @@
           <w:vertAlign w:val="subscript"/>
         </w:rPr>
       </w:pPr>
-      <w:proofErr w:type="gramStart"/>
       <w:r>
         <w:t>R.BL</w:t>
       </w:r>
-      <w:proofErr w:type="gramEnd"/>
       <w:r>
         <w:t xml:space="preserve"> = ([BL] + [BL][Cu]K</w:t>
       </w:r>
@@ -5877,11 +5545,7 @@
         <w:t>BL-H</w:t>
       </w:r>
       <w:r>
-        <w:t xml:space="preserve"> )*</w:t>
-      </w:r>
-      <w:proofErr w:type="spellStart"/>
-      <w:r>
-        <w:t>CtoM</w:t>
+        <w:t xml:space="preserve"> )*CtoM</w:t>
       </w:r>
       <w:r>
         <w:rPr>
@@ -5889,13 +5553,8 @@
         </w:rPr>
         <w:t>BL</w:t>
       </w:r>
-      <w:proofErr w:type="spellEnd"/>
-      <w:r>
-        <w:t xml:space="preserve">– </w:t>
-      </w:r>
-      <w:proofErr w:type="spellStart"/>
-      <w:r>
-        <w:t>T.BL</w:t>
+      <w:r>
+        <w:t>– T.BL</w:t>
       </w:r>
       <w:r>
         <w:rPr>
@@ -5903,7 +5562,6 @@
         </w:rPr>
         <w:t>known</w:t>
       </w:r>
-      <w:proofErr w:type="spellEnd"/>
     </w:p>
     <w:p>
       <w:pPr>
@@ -5931,100 +5589,67 @@
         <w:t>w</w:t>
       </w:r>
       <w:r>
-        <w:t xml:space="preserve"> + [H][CO</w:t>
-      </w:r>
-      <w:proofErr w:type="gramStart"/>
-      <w:r>
-        <w:t>3]K</w:t>
+        <w:t xml:space="preserve"> + [H][CO3]K</w:t>
       </w:r>
       <w:r>
         <w:rPr>
           <w:vertAlign w:val="subscript"/>
         </w:rPr>
-        <w:t>HCO</w:t>
-      </w:r>
-      <w:proofErr w:type="gramEnd"/>
+        <w:t>HCO3</w:t>
+      </w:r>
+      <w:r>
+        <w:t>+ 2[H]</w:t>
+      </w:r>
+      <w:r>
+        <w:rPr>
+          <w:vertAlign w:val="superscript"/>
+        </w:rPr>
+        <w:t>2</w:t>
+      </w:r>
+      <w:r>
+        <w:t>[CO3]K</w:t>
+      </w:r>
       <w:r>
         <w:rPr>
           <w:vertAlign w:val="subscript"/>
         </w:rPr>
-        <w:t>3</w:t>
-      </w:r>
-      <w:r>
-        <w:t>+ 2[H]</w:t>
-      </w:r>
-      <w:r>
-        <w:rPr>
-          <w:vertAlign w:val="superscript"/>
-        </w:rPr>
-        <w:t>2</w:t>
-      </w:r>
-      <w:r>
-        <w:t>[CO3]K</w:t>
+        <w:t>H2CO3</w:t>
+      </w:r>
+      <w:r>
+        <w:t>+[Cu][H][CO3]K</w:t>
       </w:r>
       <w:r>
         <w:rPr>
           <w:vertAlign w:val="subscript"/>
         </w:rPr>
-        <w:t>H2CO3</w:t>
-      </w:r>
-      <w:r>
-        <w:t>+[Cu][H][CO3]K</w:t>
+        <w:t>CuHCO3</w:t>
+      </w:r>
+      <w:r>
+        <w:t xml:space="preserve">  + [BL][H]K</w:t>
       </w:r>
       <w:r>
         <w:rPr>
           <w:vertAlign w:val="subscript"/>
         </w:rPr>
-        <w:t>CuHCO3</w:t>
-      </w:r>
-      <w:r>
-        <w:t xml:space="preserve"> </w:t>
-      </w:r>
-      <w:r>
-        <w:t xml:space="preserve"> + [BL][H]K</w:t>
+        <w:t>BL-H</w:t>
+      </w:r>
+      <w:r>
+        <w:t>*CtoM</w:t>
       </w:r>
       <w:r>
         <w:rPr>
           <w:vertAlign w:val="subscript"/>
         </w:rPr>
-        <w:t>BL-H</w:t>
-      </w:r>
-      <w:r>
-        <w:t>*</w:t>
-      </w:r>
-      <w:proofErr w:type="spellStart"/>
-      <w:r>
-        <w:t>CtoM</w:t>
+        <w:t>BL</w:t>
+      </w:r>
+      <w:r>
+        <w:t xml:space="preserve"> – T.H</w:t>
       </w:r>
       <w:r>
         <w:rPr>
           <w:vertAlign w:val="subscript"/>
         </w:rPr>
-        <w:t>BL</w:t>
-      </w:r>
-      <w:proofErr w:type="spellEnd"/>
-      <w:r>
-        <w:t xml:space="preserve"> </w:t>
-      </w:r>
-      <w:r>
-        <w:t xml:space="preserve">– </w:t>
-      </w:r>
-      <w:proofErr w:type="spellStart"/>
-      <w:r>
-        <w:t>T.H</w:t>
-      </w:r>
-      <w:r>
-        <w:rPr>
-          <w:vertAlign w:val="subscript"/>
-        </w:rPr>
-        <w:t>known</w:t>
-      </w:r>
-      <w:proofErr w:type="spellEnd"/>
-      <w:r>
-        <w:rPr>
-          <w:vertAlign w:val="subscript"/>
-        </w:rPr>
-        <w:t xml:space="preserve"> </w:t>
+        <w:t xml:space="preserve">known </w:t>
       </w:r>
     </w:p>
     <w:p>
@@ -7292,13 +6917,7 @@
             <w:rPr>
               <w:rFonts w:ascii="Cambria Math" w:hAnsi="Cambria Math"/>
             </w:rPr>
-            <m:t>=</m:t>
-          </m:r>
-          <m:r>
-            <w:rPr>
-              <w:rFonts w:ascii="Cambria Math" w:hAnsi="Cambria Math"/>
-            </w:rPr>
-            <m:t>0</m:t>
+            <m:t>=0</m:t>
           </m:r>
         </m:oMath>
       </m:oMathPara>
@@ -7720,13 +7339,7 @@
             <w:rPr>
               <w:rFonts w:ascii="Cambria Math" w:eastAsiaTheme="minorEastAsia" w:hAnsi="Cambria Math"/>
             </w:rPr>
-            <m:t>*</m:t>
-          </m:r>
-          <m:r>
-            <w:rPr>
-              <w:rFonts w:ascii="Cambria Math" w:eastAsiaTheme="minorEastAsia" w:hAnsi="Cambria Math"/>
-            </w:rPr>
-            <m:t>Cto</m:t>
+            <m:t>*Cto</m:t>
           </m:r>
           <m:sSub>
             <m:sSubPr>
@@ -7842,13 +7455,7 @@
             <w:rPr>
               <w:rFonts w:ascii="Cambria Math" w:eastAsiaTheme="minorEastAsia" w:hAnsi="Cambria Math"/>
             </w:rPr>
-            <m:t>=</m:t>
-          </m:r>
-          <m:r>
-            <w:rPr>
-              <w:rFonts w:ascii="Cambria Math" w:eastAsiaTheme="minorEastAsia" w:hAnsi="Cambria Math"/>
-            </w:rPr>
-            <m:t>0</m:t>
+            <m:t>=0</m:t>
           </m:r>
         </m:oMath>
       </m:oMathPara>
@@ -10479,6 +10086,3237 @@
         <w:rPr>
           <w:rFonts w:eastAsiaTheme="minorEastAsia"/>
         </w:rPr>
+      </w:pPr>
+    </w:p>
+    <w:p>
+      <w:pPr>
+        <w:ind w:firstLine="0"/>
+      </w:pPr>
+    </w:p>
+    <w:p>
+      <w:pPr>
+        <w:ind w:firstLine="0"/>
+      </w:pPr>
+    </w:p>
+    <w:p>
+      <w:pPr>
+        <w:ind w:firstLine="0"/>
+        <w:rPr>
+          <w:rFonts w:eastAsiaTheme="minorEastAsia"/>
+        </w:rPr>
+      </w:pPr>
+      <w:r>
+        <w:rPr>
+          <w:rFonts w:eastAsiaTheme="minorEastAsia"/>
+          <w:b/>
+          <w:bCs/>
+          <w:u w:val="single"/>
+        </w:rPr>
+        <w:t>test</w:t>
+      </w:r>
+      <w:r>
+        <w:rPr>
+          <w:rFonts w:eastAsiaTheme="minorEastAsia"/>
+          <w:b/>
+          <w:bCs/>
+          <w:u w:val="single"/>
+        </w:rPr>
+        <w:t>_wBL</w:t>
+      </w:r>
+      <w:r>
+        <w:rPr>
+          <w:rFonts w:eastAsiaTheme="minorEastAsia"/>
+          <w:b/>
+          <w:bCs/>
+          <w:u w:val="single"/>
+        </w:rPr>
+        <w:t>.dat</w:t>
+      </w:r>
+    </w:p>
+    <w:p>
+      <w:pPr>
+        <w:ind w:firstLine="0"/>
+      </w:pPr>
+      <w:r>
+        <w:t>Components: CO3, BL, H</w:t>
+      </w:r>
+    </w:p>
+    <w:p>
+      <w:pPr>
+        <w:ind w:firstLine="0"/>
+      </w:pPr>
+      <w:r>
+        <w:t>Species:</w:t>
+      </w:r>
+    </w:p>
+    <w:p>
+      <w:pPr>
+        <w:ind w:left="720" w:firstLine="0"/>
+      </w:pPr>
+      <w:r>
+        <w:t>[OH] = [H]</w:t>
+      </w:r>
+      <w:r>
+        <w:rPr>
+          <w:vertAlign w:val="superscript"/>
+        </w:rPr>
+        <w:t>-1</w:t>
+      </w:r>
+      <w:r>
+        <w:t>*K</w:t>
+      </w:r>
+      <w:r>
+        <w:rPr>
+          <w:vertAlign w:val="subscript"/>
+        </w:rPr>
+        <w:t>w</w:t>
+      </w:r>
+    </w:p>
+    <w:p>
+      <w:pPr>
+        <w:ind w:left="720" w:firstLine="0"/>
+        <w:rPr>
+          <w:vertAlign w:val="subscript"/>
+        </w:rPr>
+      </w:pPr>
+      <w:r>
+        <w:t>[HCO3] = [H] * [CO3] * K</w:t>
+      </w:r>
+      <w:r>
+        <w:rPr>
+          <w:vertAlign w:val="subscript"/>
+        </w:rPr>
+        <w:t>HCO3</w:t>
+      </w:r>
+    </w:p>
+    <w:p>
+      <w:pPr>
+        <w:ind w:left="720" w:firstLine="0"/>
+        <w:rPr>
+          <w:vertAlign w:val="subscript"/>
+        </w:rPr>
+      </w:pPr>
+      <w:r>
+        <w:t>[H2CO3] = [H]</w:t>
+      </w:r>
+      <w:r>
+        <w:rPr>
+          <w:vertAlign w:val="superscript"/>
+        </w:rPr>
+        <w:t>2</w:t>
+      </w:r>
+      <w:r>
+        <w:t>*[CO3]*K</w:t>
+      </w:r>
+      <w:r>
+        <w:rPr>
+          <w:vertAlign w:val="subscript"/>
+        </w:rPr>
+        <w:t>H2CO3</w:t>
+      </w:r>
+    </w:p>
+    <w:p>
+      <w:pPr>
+        <w:ind w:left="720" w:firstLine="0"/>
+        <w:rPr>
+          <w:vertAlign w:val="subscript"/>
+        </w:rPr>
+      </w:pPr>
+      <w:r>
+        <w:t>[BL-H] = [BL]*[H]*K</w:t>
+      </w:r>
+      <w:r>
+        <w:rPr>
+          <w:vertAlign w:val="subscript"/>
+        </w:rPr>
+        <w:t>BL-H</w:t>
+      </w:r>
+    </w:p>
+    <w:p>
+      <w:pPr>
+        <w:ind w:left="720" w:firstLine="0"/>
+        <w:rPr>
+          <w:vertAlign w:val="subscript"/>
+        </w:rPr>
+      </w:pPr>
+    </w:p>
+    <w:p>
+      <w:pPr>
+        <w:ind w:firstLine="0"/>
+      </w:pPr>
+      <w:r>
+        <w:t>Totals:</w:t>
+      </w:r>
+    </w:p>
+    <w:p>
+      <w:pPr>
+        <w:ind w:left="720" w:firstLine="0"/>
+      </w:pPr>
+      <w:r>
+        <w:t>T.CO3 = [CO3] + [HCO3] + [H2CO3]</w:t>
+      </w:r>
+    </w:p>
+    <w:p>
+      <w:pPr>
+        <w:ind w:left="720" w:firstLine="0"/>
+        <w:rPr>
+          <w:vertAlign w:val="subscript"/>
+        </w:rPr>
+      </w:pPr>
+      <w:r>
+        <w:t>T.BL = ([BL] + [BL-H])*CtoM</w:t>
+      </w:r>
+      <w:r>
+        <w:rPr>
+          <w:vertAlign w:val="subscript"/>
+        </w:rPr>
+        <w:t>BL</w:t>
+      </w:r>
+    </w:p>
+    <w:p>
+      <w:pPr>
+        <w:ind w:left="720" w:firstLine="0"/>
+      </w:pPr>
+      <w:r>
+        <w:t>T.H = [H] – [OH] + [HCO3] + 2*[H2CO3]+[BL-H]*CtoM</w:t>
+      </w:r>
+      <w:r>
+        <w:rPr>
+          <w:vertAlign w:val="subscript"/>
+        </w:rPr>
+        <w:t>BL</w:t>
+      </w:r>
+    </w:p>
+    <w:p>
+      <w:pPr>
+        <w:ind w:firstLine="0"/>
+        <w:rPr>
+          <w:vertAlign w:val="subscript"/>
+        </w:rPr>
+      </w:pPr>
+      <w:r>
+        <w:t>Residuals:</w:t>
+      </w:r>
+      <w:r>
+        <w:rPr>
+          <w:vertAlign w:val="subscript"/>
+        </w:rPr>
+        <w:t xml:space="preserve"> </w:t>
+      </w:r>
+    </w:p>
+    <w:p>
+      <w:pPr>
+        <w:ind w:firstLine="720"/>
+        <w:rPr>
+          <w:vertAlign w:val="subscript"/>
+        </w:rPr>
+      </w:pPr>
+      <w:r>
+        <w:t>R.CO3 = [CO3] + [H][CO3]K</w:t>
+      </w:r>
+      <w:r>
+        <w:rPr>
+          <w:vertAlign w:val="subscript"/>
+        </w:rPr>
+        <w:t xml:space="preserve">HCO3 </w:t>
+      </w:r>
+      <w:r>
+        <w:t>+ [H]</w:t>
+      </w:r>
+      <w:r>
+        <w:rPr>
+          <w:vertAlign w:val="superscript"/>
+        </w:rPr>
+        <w:t>2</w:t>
+      </w:r>
+      <w:r>
+        <w:t>[CO3]K</w:t>
+      </w:r>
+      <w:r>
+        <w:rPr>
+          <w:vertAlign w:val="subscript"/>
+        </w:rPr>
+        <w:t xml:space="preserve">H2CO3 </w:t>
+      </w:r>
+      <w:r>
+        <w:t>– T.CO3</w:t>
+      </w:r>
+      <w:r>
+        <w:rPr>
+          <w:vertAlign w:val="subscript"/>
+        </w:rPr>
+        <w:t xml:space="preserve">known </w:t>
+      </w:r>
+    </w:p>
+    <w:p>
+      <w:pPr>
+        <w:ind w:left="720" w:firstLine="0"/>
+        <w:rPr>
+          <w:vertAlign w:val="subscript"/>
+        </w:rPr>
+      </w:pPr>
+      <w:r>
+        <w:t>R.BL</w:t>
+      </w:r>
+      <w:r>
+        <w:t xml:space="preserve"> = ([BL] + [BL][H]K</w:t>
+      </w:r>
+      <w:r>
+        <w:rPr>
+          <w:vertAlign w:val="subscript"/>
+        </w:rPr>
+        <w:t>BL-H</w:t>
+      </w:r>
+      <w:r>
+        <w:t xml:space="preserve"> )*CtoM</w:t>
+      </w:r>
+      <w:r>
+        <w:rPr>
+          <w:vertAlign w:val="subscript"/>
+        </w:rPr>
+        <w:t>BL</w:t>
+      </w:r>
+      <w:r>
+        <w:t>– T.BL</w:t>
+      </w:r>
+      <w:r>
+        <w:rPr>
+          <w:vertAlign w:val="subscript"/>
+        </w:rPr>
+        <w:t>known</w:t>
+      </w:r>
+    </w:p>
+    <w:p>
+      <w:pPr>
+        <w:ind w:left="720" w:firstLine="0"/>
+        <w:rPr>
+          <w:vertAlign w:val="subscript"/>
+        </w:rPr>
+      </w:pPr>
+      <w:r>
+        <w:t>R.H = [H] – [H]</w:t>
+      </w:r>
+      <w:r>
+        <w:rPr>
+          <w:vertAlign w:val="superscript"/>
+        </w:rPr>
+        <w:t>-1</w:t>
+      </w:r>
+      <w:r>
+        <w:t>K</w:t>
+      </w:r>
+      <w:r>
+        <w:rPr>
+          <w:vertAlign w:val="subscript"/>
+        </w:rPr>
+        <w:t>w</w:t>
+      </w:r>
+      <w:r>
+        <w:t xml:space="preserve"> + [H][CO3]K</w:t>
+      </w:r>
+      <w:r>
+        <w:rPr>
+          <w:vertAlign w:val="subscript"/>
+        </w:rPr>
+        <w:t>HCO3</w:t>
+      </w:r>
+      <w:r>
+        <w:t>+ 2[H]</w:t>
+      </w:r>
+      <w:r>
+        <w:rPr>
+          <w:vertAlign w:val="superscript"/>
+        </w:rPr>
+        <w:t>2</w:t>
+      </w:r>
+      <w:r>
+        <w:t>[CO3]K</w:t>
+      </w:r>
+      <w:r>
+        <w:rPr>
+          <w:vertAlign w:val="subscript"/>
+        </w:rPr>
+        <w:t>H2CO3</w:t>
+      </w:r>
+      <w:r>
+        <w:t xml:space="preserve"> + [BL][H]K</w:t>
+      </w:r>
+      <w:r>
+        <w:rPr>
+          <w:vertAlign w:val="subscript"/>
+        </w:rPr>
+        <w:t>BL-H</w:t>
+      </w:r>
+      <w:r>
+        <w:t>*CtoM</w:t>
+      </w:r>
+      <w:r>
+        <w:rPr>
+          <w:vertAlign w:val="subscript"/>
+        </w:rPr>
+        <w:t>BL</w:t>
+      </w:r>
+      <w:r>
+        <w:t xml:space="preserve"> – T.H</w:t>
+      </w:r>
+      <w:r>
+        <w:rPr>
+          <w:vertAlign w:val="subscript"/>
+        </w:rPr>
+        <w:t xml:space="preserve">known </w:t>
+      </w:r>
+    </w:p>
+    <w:p>
+      <w:pPr>
+        <w:ind w:left="720" w:firstLine="0"/>
+        <w:rPr>
+          <w:vertAlign w:val="subscript"/>
+        </w:rPr>
+      </w:pPr>
+    </w:p>
+    <w:p>
+      <w:pPr>
+        <w:ind w:firstLine="0"/>
+      </w:pPr>
+      <w:r>
+        <w:t>Derivatives:</w:t>
+      </w:r>
+    </w:p>
+    <w:p>
+      <w:pPr>
+        <w:ind w:firstLine="0"/>
+        <w:rPr>
+          <w:rFonts w:eastAsiaTheme="minorEastAsia"/>
+        </w:rPr>
+      </w:pPr>
+      <m:oMathPara>
+        <m:oMath>
+          <m:f>
+            <m:fPr>
+              <m:ctrlPr>
+                <w:rPr>
+                  <w:rFonts w:ascii="Cambria Math" w:hAnsi="Cambria Math"/>
+                  <w:i/>
+                </w:rPr>
+              </m:ctrlPr>
+            </m:fPr>
+            <m:num>
+              <m:r>
+                <w:rPr>
+                  <w:rFonts w:ascii="Cambria Math" w:hAnsi="Cambria Math"/>
+                </w:rPr>
+                <m:t>∂</m:t>
+              </m:r>
+              <m:sSub>
+                <m:sSubPr>
+                  <m:ctrlPr>
+                    <w:rPr>
+                      <w:rFonts w:ascii="Cambria Math" w:hAnsi="Cambria Math"/>
+                      <w:i/>
+                    </w:rPr>
+                  </m:ctrlPr>
+                </m:sSubPr>
+                <m:e>
+                  <m:r>
+                    <w:rPr>
+                      <w:rFonts w:ascii="Cambria Math" w:hAnsi="Cambria Math"/>
+                    </w:rPr>
+                    <m:t>R</m:t>
+                  </m:r>
+                </m:e>
+                <m:sub>
+                  <m:r>
+                    <w:rPr>
+                      <w:rFonts w:ascii="Cambria Math" w:hAnsi="Cambria Math"/>
+                    </w:rPr>
+                    <m:t>CO3</m:t>
+                  </m:r>
+                </m:sub>
+              </m:sSub>
+            </m:num>
+            <m:den>
+              <m:r>
+                <w:rPr>
+                  <w:rFonts w:ascii="Cambria Math" w:hAnsi="Cambria Math"/>
+                </w:rPr>
+                <m:t>∂</m:t>
+              </m:r>
+              <m:d>
+                <m:dPr>
+                  <m:begChr m:val="["/>
+                  <m:endChr m:val="]"/>
+                  <m:ctrlPr>
+                    <w:rPr>
+                      <w:rFonts w:ascii="Cambria Math" w:hAnsi="Cambria Math"/>
+                      <w:i/>
+                    </w:rPr>
+                  </m:ctrlPr>
+                </m:dPr>
+                <m:e>
+                  <m:r>
+                    <w:rPr>
+                      <w:rFonts w:ascii="Cambria Math" w:hAnsi="Cambria Math"/>
+                    </w:rPr>
+                    <m:t>CO3</m:t>
+                  </m:r>
+                </m:e>
+              </m:d>
+            </m:den>
+          </m:f>
+          <m:r>
+            <w:rPr>
+              <w:rFonts w:ascii="Cambria Math" w:hAnsi="Cambria Math"/>
+            </w:rPr>
+            <m:t>=1+</m:t>
+          </m:r>
+          <m:d>
+            <m:dPr>
+              <m:begChr m:val="["/>
+              <m:endChr m:val="]"/>
+              <m:ctrlPr>
+                <w:rPr>
+                  <w:rFonts w:ascii="Cambria Math" w:hAnsi="Cambria Math"/>
+                  <w:i/>
+                </w:rPr>
+              </m:ctrlPr>
+            </m:dPr>
+            <m:e>
+              <m:r>
+                <w:rPr>
+                  <w:rFonts w:ascii="Cambria Math" w:hAnsi="Cambria Math"/>
+                </w:rPr>
+                <m:t>H</m:t>
+              </m:r>
+            </m:e>
+          </m:d>
+          <m:sSub>
+            <m:sSubPr>
+              <m:ctrlPr>
+                <w:rPr>
+                  <w:rFonts w:ascii="Cambria Math" w:hAnsi="Cambria Math"/>
+                  <w:i/>
+                </w:rPr>
+              </m:ctrlPr>
+            </m:sSubPr>
+            <m:e>
+              <m:r>
+                <w:rPr>
+                  <w:rFonts w:ascii="Cambria Math" w:hAnsi="Cambria Math"/>
+                </w:rPr>
+                <m:t>K</m:t>
+              </m:r>
+            </m:e>
+            <m:sub>
+              <m:r>
+                <w:rPr>
+                  <w:rFonts w:ascii="Cambria Math" w:hAnsi="Cambria Math"/>
+                </w:rPr>
+                <m:t>HCO3</m:t>
+              </m:r>
+            </m:sub>
+          </m:sSub>
+          <m:r>
+            <w:rPr>
+              <w:rFonts w:ascii="Cambria Math" w:hAnsi="Cambria Math"/>
+            </w:rPr>
+            <m:t>+</m:t>
+          </m:r>
+          <m:sSup>
+            <m:sSupPr>
+              <m:ctrlPr>
+                <w:rPr>
+                  <w:rFonts w:ascii="Cambria Math" w:hAnsi="Cambria Math"/>
+                  <w:i/>
+                </w:rPr>
+              </m:ctrlPr>
+            </m:sSupPr>
+            <m:e>
+              <m:d>
+                <m:dPr>
+                  <m:begChr m:val="["/>
+                  <m:endChr m:val="]"/>
+                  <m:ctrlPr>
+                    <w:rPr>
+                      <w:rFonts w:ascii="Cambria Math" w:hAnsi="Cambria Math"/>
+                      <w:i/>
+                    </w:rPr>
+                  </m:ctrlPr>
+                </m:dPr>
+                <m:e>
+                  <m:r>
+                    <w:rPr>
+                      <w:rFonts w:ascii="Cambria Math" w:hAnsi="Cambria Math"/>
+                    </w:rPr>
+                    <m:t>H</m:t>
+                  </m:r>
+                </m:e>
+              </m:d>
+            </m:e>
+            <m:sup>
+              <m:r>
+                <w:rPr>
+                  <w:rFonts w:ascii="Cambria Math" w:hAnsi="Cambria Math"/>
+                </w:rPr>
+                <m:t>2</m:t>
+              </m:r>
+            </m:sup>
+          </m:sSup>
+          <m:sSub>
+            <m:sSubPr>
+              <m:ctrlPr>
+                <w:rPr>
+                  <w:rFonts w:ascii="Cambria Math" w:hAnsi="Cambria Math"/>
+                  <w:i/>
+                </w:rPr>
+              </m:ctrlPr>
+            </m:sSubPr>
+            <m:e>
+              <m:r>
+                <w:rPr>
+                  <w:rFonts w:ascii="Cambria Math" w:hAnsi="Cambria Math"/>
+                </w:rPr>
+                <m:t>K</m:t>
+              </m:r>
+            </m:e>
+            <m:sub>
+              <m:r>
+                <w:rPr>
+                  <w:rFonts w:ascii="Cambria Math" w:hAnsi="Cambria Math"/>
+                </w:rPr>
+                <m:t>H2CO3</m:t>
+              </m:r>
+            </m:sub>
+          </m:sSub>
+        </m:oMath>
+      </m:oMathPara>
+    </w:p>
+    <w:p>
+      <w:pPr>
+        <w:ind w:firstLine="0"/>
+        <w:rPr>
+          <w:rFonts w:eastAsiaTheme="minorEastAsia"/>
+        </w:rPr>
+      </w:pPr>
+      <m:oMathPara>
+        <m:oMath>
+          <m:f>
+            <m:fPr>
+              <m:ctrlPr>
+                <w:rPr>
+                  <w:rFonts w:ascii="Cambria Math" w:hAnsi="Cambria Math"/>
+                  <w:i/>
+                </w:rPr>
+              </m:ctrlPr>
+            </m:fPr>
+            <m:num>
+              <m:r>
+                <w:rPr>
+                  <w:rFonts w:ascii="Cambria Math" w:hAnsi="Cambria Math"/>
+                </w:rPr>
+                <m:t>∂</m:t>
+              </m:r>
+              <m:sSub>
+                <m:sSubPr>
+                  <m:ctrlPr>
+                    <w:rPr>
+                      <w:rFonts w:ascii="Cambria Math" w:hAnsi="Cambria Math"/>
+                      <w:i/>
+                    </w:rPr>
+                  </m:ctrlPr>
+                </m:sSubPr>
+                <m:e>
+                  <m:r>
+                    <w:rPr>
+                      <w:rFonts w:ascii="Cambria Math" w:hAnsi="Cambria Math"/>
+                    </w:rPr>
+                    <m:t>R</m:t>
+                  </m:r>
+                </m:e>
+                <m:sub>
+                  <m:r>
+                    <w:rPr>
+                      <w:rFonts w:ascii="Cambria Math" w:hAnsi="Cambria Math"/>
+                    </w:rPr>
+                    <m:t>CO3</m:t>
+                  </m:r>
+                </m:sub>
+              </m:sSub>
+            </m:num>
+            <m:den>
+              <m:r>
+                <w:rPr>
+                  <w:rFonts w:ascii="Cambria Math" w:hAnsi="Cambria Math"/>
+                </w:rPr>
+                <m:t>∂</m:t>
+              </m:r>
+              <m:d>
+                <m:dPr>
+                  <m:begChr m:val="["/>
+                  <m:endChr m:val="]"/>
+                  <m:ctrlPr>
+                    <w:rPr>
+                      <w:rFonts w:ascii="Cambria Math" w:hAnsi="Cambria Math"/>
+                      <w:i/>
+                    </w:rPr>
+                  </m:ctrlPr>
+                </m:dPr>
+                <m:e>
+                  <m:r>
+                    <w:rPr>
+                      <w:rFonts w:ascii="Cambria Math" w:hAnsi="Cambria Math"/>
+                    </w:rPr>
+                    <m:t>BL</m:t>
+                  </m:r>
+                </m:e>
+              </m:d>
+            </m:den>
+          </m:f>
+          <m:r>
+            <w:rPr>
+              <w:rFonts w:ascii="Cambria Math" w:hAnsi="Cambria Math"/>
+            </w:rPr>
+            <m:t>=0</m:t>
+          </m:r>
+        </m:oMath>
+      </m:oMathPara>
+    </w:p>
+    <w:p>
+      <w:pPr>
+        <w:ind w:firstLine="0"/>
+        <w:rPr>
+          <w:rFonts w:eastAsiaTheme="minorEastAsia"/>
+        </w:rPr>
+      </w:pPr>
+      <m:oMathPara>
+        <m:oMath>
+          <m:f>
+            <m:fPr>
+              <m:ctrlPr>
+                <w:rPr>
+                  <w:rFonts w:ascii="Cambria Math" w:eastAsiaTheme="minorEastAsia" w:hAnsi="Cambria Math"/>
+                  <w:i/>
+                </w:rPr>
+              </m:ctrlPr>
+            </m:fPr>
+            <m:num>
+              <m:r>
+                <w:rPr>
+                  <w:rFonts w:ascii="Cambria Math" w:eastAsiaTheme="minorEastAsia" w:hAnsi="Cambria Math"/>
+                </w:rPr>
+                <m:t>∂</m:t>
+              </m:r>
+              <m:sSub>
+                <m:sSubPr>
+                  <m:ctrlPr>
+                    <w:rPr>
+                      <w:rFonts w:ascii="Cambria Math" w:eastAsiaTheme="minorEastAsia" w:hAnsi="Cambria Math"/>
+                      <w:i/>
+                    </w:rPr>
+                  </m:ctrlPr>
+                </m:sSubPr>
+                <m:e>
+                  <m:r>
+                    <w:rPr>
+                      <w:rFonts w:ascii="Cambria Math" w:eastAsiaTheme="minorEastAsia" w:hAnsi="Cambria Math"/>
+                    </w:rPr>
+                    <m:t>R</m:t>
+                  </m:r>
+                </m:e>
+                <m:sub>
+                  <m:r>
+                    <w:rPr>
+                      <w:rFonts w:ascii="Cambria Math" w:eastAsiaTheme="minorEastAsia" w:hAnsi="Cambria Math"/>
+                    </w:rPr>
+                    <m:t>CO3</m:t>
+                  </m:r>
+                </m:sub>
+              </m:sSub>
+            </m:num>
+            <m:den>
+              <m:r>
+                <w:rPr>
+                  <w:rFonts w:ascii="Cambria Math" w:eastAsiaTheme="minorEastAsia" w:hAnsi="Cambria Math"/>
+                </w:rPr>
+                <m:t>∂</m:t>
+              </m:r>
+              <m:d>
+                <m:dPr>
+                  <m:begChr m:val="["/>
+                  <m:endChr m:val="]"/>
+                  <m:ctrlPr>
+                    <w:rPr>
+                      <w:rFonts w:ascii="Cambria Math" w:eastAsiaTheme="minorEastAsia" w:hAnsi="Cambria Math"/>
+                      <w:i/>
+                    </w:rPr>
+                  </m:ctrlPr>
+                </m:dPr>
+                <m:e>
+                  <m:r>
+                    <w:rPr>
+                      <w:rFonts w:ascii="Cambria Math" w:eastAsiaTheme="minorEastAsia" w:hAnsi="Cambria Math"/>
+                    </w:rPr>
+                    <m:t>H</m:t>
+                  </m:r>
+                </m:e>
+              </m:d>
+            </m:den>
+          </m:f>
+          <m:r>
+            <w:rPr>
+              <w:rFonts w:ascii="Cambria Math" w:eastAsiaTheme="minorEastAsia" w:hAnsi="Cambria Math"/>
+            </w:rPr>
+            <m:t>=</m:t>
+          </m:r>
+          <m:d>
+            <m:dPr>
+              <m:begChr m:val="["/>
+              <m:endChr m:val="]"/>
+              <m:ctrlPr>
+                <w:rPr>
+                  <w:rFonts w:ascii="Cambria Math" w:eastAsiaTheme="minorEastAsia" w:hAnsi="Cambria Math"/>
+                  <w:i/>
+                </w:rPr>
+              </m:ctrlPr>
+            </m:dPr>
+            <m:e>
+              <m:r>
+                <w:rPr>
+                  <w:rFonts w:ascii="Cambria Math" w:eastAsiaTheme="minorEastAsia" w:hAnsi="Cambria Math"/>
+                </w:rPr>
+                <m:t>CO3</m:t>
+              </m:r>
+            </m:e>
+          </m:d>
+          <m:sSub>
+            <m:sSubPr>
+              <m:ctrlPr>
+                <w:rPr>
+                  <w:rFonts w:ascii="Cambria Math" w:eastAsiaTheme="minorEastAsia" w:hAnsi="Cambria Math"/>
+                  <w:i/>
+                </w:rPr>
+              </m:ctrlPr>
+            </m:sSubPr>
+            <m:e>
+              <m:r>
+                <w:rPr>
+                  <w:rFonts w:ascii="Cambria Math" w:eastAsiaTheme="minorEastAsia" w:hAnsi="Cambria Math"/>
+                </w:rPr>
+                <m:t>K</m:t>
+              </m:r>
+            </m:e>
+            <m:sub>
+              <m:r>
+                <w:rPr>
+                  <w:rFonts w:ascii="Cambria Math" w:eastAsiaTheme="minorEastAsia" w:hAnsi="Cambria Math"/>
+                </w:rPr>
+                <m:t>HCO3</m:t>
+              </m:r>
+            </m:sub>
+          </m:sSub>
+          <m:r>
+            <w:rPr>
+              <w:rFonts w:ascii="Cambria Math" w:eastAsiaTheme="minorEastAsia" w:hAnsi="Cambria Math"/>
+            </w:rPr>
+            <m:t>+2</m:t>
+          </m:r>
+          <m:d>
+            <m:dPr>
+              <m:begChr m:val="["/>
+              <m:endChr m:val="]"/>
+              <m:ctrlPr>
+                <w:rPr>
+                  <w:rFonts w:ascii="Cambria Math" w:eastAsiaTheme="minorEastAsia" w:hAnsi="Cambria Math"/>
+                  <w:i/>
+                </w:rPr>
+              </m:ctrlPr>
+            </m:dPr>
+            <m:e>
+              <m:r>
+                <w:rPr>
+                  <w:rFonts w:ascii="Cambria Math" w:eastAsiaTheme="minorEastAsia" w:hAnsi="Cambria Math"/>
+                </w:rPr>
+                <m:t>H</m:t>
+              </m:r>
+            </m:e>
+          </m:d>
+          <m:d>
+            <m:dPr>
+              <m:begChr m:val="["/>
+              <m:endChr m:val="]"/>
+              <m:ctrlPr>
+                <w:rPr>
+                  <w:rFonts w:ascii="Cambria Math" w:eastAsiaTheme="minorEastAsia" w:hAnsi="Cambria Math"/>
+                  <w:i/>
+                </w:rPr>
+              </m:ctrlPr>
+            </m:dPr>
+            <m:e>
+              <m:r>
+                <w:rPr>
+                  <w:rFonts w:ascii="Cambria Math" w:eastAsiaTheme="minorEastAsia" w:hAnsi="Cambria Math"/>
+                </w:rPr>
+                <m:t>CO3</m:t>
+              </m:r>
+            </m:e>
+          </m:d>
+          <m:sSub>
+            <m:sSubPr>
+              <m:ctrlPr>
+                <w:rPr>
+                  <w:rFonts w:ascii="Cambria Math" w:eastAsiaTheme="minorEastAsia" w:hAnsi="Cambria Math"/>
+                  <w:i/>
+                </w:rPr>
+              </m:ctrlPr>
+            </m:sSubPr>
+            <m:e>
+              <m:r>
+                <w:rPr>
+                  <w:rFonts w:ascii="Cambria Math" w:eastAsiaTheme="minorEastAsia" w:hAnsi="Cambria Math"/>
+                </w:rPr>
+                <m:t>K</m:t>
+              </m:r>
+            </m:e>
+            <m:sub>
+              <m:r>
+                <w:rPr>
+                  <w:rFonts w:ascii="Cambria Math" w:eastAsiaTheme="minorEastAsia" w:hAnsi="Cambria Math"/>
+                </w:rPr>
+                <m:t>H2CO3</m:t>
+              </m:r>
+            </m:sub>
+          </m:sSub>
+        </m:oMath>
+      </m:oMathPara>
+    </w:p>
+    <w:p>
+      <w:pPr>
+        <w:ind w:firstLine="0"/>
+        <w:rPr>
+          <w:rFonts w:eastAsiaTheme="minorEastAsia"/>
+        </w:rPr>
+      </w:pPr>
+      <m:oMathPara>
+        <m:oMath>
+          <m:f>
+            <m:fPr>
+              <m:ctrlPr>
+                <w:rPr>
+                  <w:rFonts w:ascii="Cambria Math" w:eastAsiaTheme="minorEastAsia" w:hAnsi="Cambria Math"/>
+                  <w:i/>
+                </w:rPr>
+              </m:ctrlPr>
+            </m:fPr>
+            <m:num>
+              <m:r>
+                <w:rPr>
+                  <w:rFonts w:ascii="Cambria Math" w:eastAsiaTheme="minorEastAsia" w:hAnsi="Cambria Math"/>
+                </w:rPr>
+                <m:t>∂</m:t>
+              </m:r>
+              <m:sSub>
+                <m:sSubPr>
+                  <m:ctrlPr>
+                    <w:rPr>
+                      <w:rFonts w:ascii="Cambria Math" w:eastAsiaTheme="minorEastAsia" w:hAnsi="Cambria Math"/>
+                      <w:i/>
+                    </w:rPr>
+                  </m:ctrlPr>
+                </m:sSubPr>
+                <m:e>
+                  <m:r>
+                    <w:rPr>
+                      <w:rFonts w:ascii="Cambria Math" w:eastAsiaTheme="minorEastAsia" w:hAnsi="Cambria Math"/>
+                    </w:rPr>
+                    <m:t>R</m:t>
+                  </m:r>
+                </m:e>
+                <m:sub>
+                  <m:r>
+                    <w:rPr>
+                      <w:rFonts w:ascii="Cambria Math" w:eastAsiaTheme="minorEastAsia" w:hAnsi="Cambria Math"/>
+                    </w:rPr>
+                    <m:t>BL</m:t>
+                  </m:r>
+                </m:sub>
+              </m:sSub>
+            </m:num>
+            <m:den>
+              <m:r>
+                <w:rPr>
+                  <w:rFonts w:ascii="Cambria Math" w:eastAsiaTheme="minorEastAsia" w:hAnsi="Cambria Math"/>
+                </w:rPr>
+                <m:t>∂</m:t>
+              </m:r>
+              <m:d>
+                <m:dPr>
+                  <m:begChr m:val="["/>
+                  <m:endChr m:val="]"/>
+                  <m:ctrlPr>
+                    <w:rPr>
+                      <w:rFonts w:ascii="Cambria Math" w:eastAsiaTheme="minorEastAsia" w:hAnsi="Cambria Math"/>
+                      <w:i/>
+                    </w:rPr>
+                  </m:ctrlPr>
+                </m:dPr>
+                <m:e>
+                  <m:r>
+                    <w:rPr>
+                      <w:rFonts w:ascii="Cambria Math" w:eastAsiaTheme="minorEastAsia" w:hAnsi="Cambria Math"/>
+                    </w:rPr>
+                    <m:t>CO3</m:t>
+                  </m:r>
+                </m:e>
+              </m:d>
+            </m:den>
+          </m:f>
+          <m:r>
+            <w:rPr>
+              <w:rFonts w:ascii="Cambria Math" w:eastAsiaTheme="minorEastAsia" w:hAnsi="Cambria Math"/>
+            </w:rPr>
+            <m:t>=0</m:t>
+          </m:r>
+        </m:oMath>
+      </m:oMathPara>
+    </w:p>
+    <w:p>
+      <w:pPr>
+        <w:ind w:firstLine="0"/>
+        <w:rPr>
+          <w:rFonts w:eastAsiaTheme="minorEastAsia"/>
+        </w:rPr>
+      </w:pPr>
+      <m:oMathPara>
+        <m:oMath>
+          <m:f>
+            <m:fPr>
+              <m:ctrlPr>
+                <w:rPr>
+                  <w:rFonts w:ascii="Cambria Math" w:eastAsiaTheme="minorEastAsia" w:hAnsi="Cambria Math"/>
+                  <w:i/>
+                </w:rPr>
+              </m:ctrlPr>
+            </m:fPr>
+            <m:num>
+              <m:r>
+                <w:rPr>
+                  <w:rFonts w:ascii="Cambria Math" w:eastAsiaTheme="minorEastAsia" w:hAnsi="Cambria Math"/>
+                </w:rPr>
+                <m:t>∂</m:t>
+              </m:r>
+              <m:sSub>
+                <m:sSubPr>
+                  <m:ctrlPr>
+                    <w:rPr>
+                      <w:rFonts w:ascii="Cambria Math" w:eastAsiaTheme="minorEastAsia" w:hAnsi="Cambria Math"/>
+                      <w:i/>
+                    </w:rPr>
+                  </m:ctrlPr>
+                </m:sSubPr>
+                <m:e>
+                  <m:r>
+                    <w:rPr>
+                      <w:rFonts w:ascii="Cambria Math" w:eastAsiaTheme="minorEastAsia" w:hAnsi="Cambria Math"/>
+                    </w:rPr>
+                    <m:t>R</m:t>
+                  </m:r>
+                </m:e>
+                <m:sub>
+                  <m:r>
+                    <w:rPr>
+                      <w:rFonts w:ascii="Cambria Math" w:eastAsiaTheme="minorEastAsia" w:hAnsi="Cambria Math"/>
+                    </w:rPr>
+                    <m:t>BL</m:t>
+                  </m:r>
+                </m:sub>
+              </m:sSub>
+            </m:num>
+            <m:den>
+              <m:r>
+                <w:rPr>
+                  <w:rFonts w:ascii="Cambria Math" w:eastAsiaTheme="minorEastAsia" w:hAnsi="Cambria Math"/>
+                </w:rPr>
+                <m:t>∂</m:t>
+              </m:r>
+              <m:d>
+                <m:dPr>
+                  <m:begChr m:val="["/>
+                  <m:endChr m:val="]"/>
+                  <m:ctrlPr>
+                    <w:rPr>
+                      <w:rFonts w:ascii="Cambria Math" w:eastAsiaTheme="minorEastAsia" w:hAnsi="Cambria Math"/>
+                      <w:i/>
+                    </w:rPr>
+                  </m:ctrlPr>
+                </m:dPr>
+                <m:e>
+                  <m:r>
+                    <w:rPr>
+                      <w:rFonts w:ascii="Cambria Math" w:eastAsiaTheme="minorEastAsia" w:hAnsi="Cambria Math"/>
+                    </w:rPr>
+                    <m:t>BL</m:t>
+                  </m:r>
+                </m:e>
+              </m:d>
+            </m:den>
+          </m:f>
+          <m:r>
+            <w:rPr>
+              <w:rFonts w:ascii="Cambria Math" w:eastAsiaTheme="minorEastAsia" w:hAnsi="Cambria Math"/>
+            </w:rPr>
+            <m:t>=Cto</m:t>
+          </m:r>
+          <m:sSub>
+            <m:sSubPr>
+              <m:ctrlPr>
+                <w:rPr>
+                  <w:rFonts w:ascii="Cambria Math" w:eastAsiaTheme="minorEastAsia" w:hAnsi="Cambria Math"/>
+                  <w:i/>
+                </w:rPr>
+              </m:ctrlPr>
+            </m:sSubPr>
+            <m:e>
+              <m:r>
+                <w:rPr>
+                  <w:rFonts w:ascii="Cambria Math" w:eastAsiaTheme="minorEastAsia" w:hAnsi="Cambria Math"/>
+                </w:rPr>
+                <m:t>M</m:t>
+              </m:r>
+            </m:e>
+            <m:sub>
+              <m:r>
+                <w:rPr>
+                  <w:rFonts w:ascii="Cambria Math" w:eastAsiaTheme="minorEastAsia" w:hAnsi="Cambria Math"/>
+                </w:rPr>
+                <m:t>BL</m:t>
+              </m:r>
+            </m:sub>
+          </m:sSub>
+          <m:r>
+            <w:rPr>
+              <w:rFonts w:ascii="Cambria Math" w:eastAsiaTheme="minorEastAsia" w:hAnsi="Cambria Math"/>
+            </w:rPr>
+            <m:t>+</m:t>
+          </m:r>
+          <m:d>
+            <m:dPr>
+              <m:begChr m:val="["/>
+              <m:endChr m:val="]"/>
+              <m:ctrlPr>
+                <w:rPr>
+                  <w:rFonts w:ascii="Cambria Math" w:eastAsiaTheme="minorEastAsia" w:hAnsi="Cambria Math"/>
+                  <w:i/>
+                </w:rPr>
+              </m:ctrlPr>
+            </m:dPr>
+            <m:e>
+              <m:r>
+                <w:rPr>
+                  <w:rFonts w:ascii="Cambria Math" w:eastAsiaTheme="minorEastAsia" w:hAnsi="Cambria Math"/>
+                </w:rPr>
+                <m:t>H</m:t>
+              </m:r>
+            </m:e>
+          </m:d>
+          <m:sSub>
+            <m:sSubPr>
+              <m:ctrlPr>
+                <w:rPr>
+                  <w:rFonts w:ascii="Cambria Math" w:eastAsiaTheme="minorEastAsia" w:hAnsi="Cambria Math"/>
+                  <w:i/>
+                </w:rPr>
+              </m:ctrlPr>
+            </m:sSubPr>
+            <m:e>
+              <m:r>
+                <w:rPr>
+                  <w:rFonts w:ascii="Cambria Math" w:eastAsiaTheme="minorEastAsia" w:hAnsi="Cambria Math"/>
+                </w:rPr>
+                <m:t>K</m:t>
+              </m:r>
+            </m:e>
+            <m:sub>
+              <m:r>
+                <w:rPr>
+                  <w:rFonts w:ascii="Cambria Math" w:eastAsiaTheme="minorEastAsia" w:hAnsi="Cambria Math"/>
+                </w:rPr>
+                <m:t>BL-H</m:t>
+              </m:r>
+            </m:sub>
+          </m:sSub>
+          <m:r>
+            <w:rPr>
+              <w:rFonts w:ascii="Cambria Math" w:eastAsiaTheme="minorEastAsia" w:hAnsi="Cambria Math"/>
+            </w:rPr>
+            <m:t>*Cto</m:t>
+          </m:r>
+          <m:sSub>
+            <m:sSubPr>
+              <m:ctrlPr>
+                <w:rPr>
+                  <w:rFonts w:ascii="Cambria Math" w:eastAsiaTheme="minorEastAsia" w:hAnsi="Cambria Math"/>
+                  <w:i/>
+                </w:rPr>
+              </m:ctrlPr>
+            </m:sSubPr>
+            <m:e>
+              <m:r>
+                <w:rPr>
+                  <w:rFonts w:ascii="Cambria Math" w:eastAsiaTheme="minorEastAsia" w:hAnsi="Cambria Math"/>
+                </w:rPr>
+                <m:t>M</m:t>
+              </m:r>
+            </m:e>
+            <m:sub>
+              <m:r>
+                <w:rPr>
+                  <w:rFonts w:ascii="Cambria Math" w:eastAsiaTheme="minorEastAsia" w:hAnsi="Cambria Math"/>
+                </w:rPr>
+                <m:t>BL</m:t>
+              </m:r>
+            </m:sub>
+          </m:sSub>
+        </m:oMath>
+      </m:oMathPara>
+    </w:p>
+    <w:p>
+      <w:pPr>
+        <w:ind w:firstLine="0"/>
+        <w:rPr>
+          <w:rFonts w:eastAsiaTheme="minorEastAsia"/>
+        </w:rPr>
+      </w:pPr>
+      <m:oMathPara>
+        <m:oMath>
+          <m:f>
+            <m:fPr>
+              <m:ctrlPr>
+                <w:rPr>
+                  <w:rFonts w:ascii="Cambria Math" w:eastAsiaTheme="minorEastAsia" w:hAnsi="Cambria Math"/>
+                  <w:i/>
+                </w:rPr>
+              </m:ctrlPr>
+            </m:fPr>
+            <m:num>
+              <m:r>
+                <w:rPr>
+                  <w:rFonts w:ascii="Cambria Math" w:eastAsiaTheme="minorEastAsia" w:hAnsi="Cambria Math"/>
+                </w:rPr>
+                <m:t>∂</m:t>
+              </m:r>
+              <m:sSub>
+                <m:sSubPr>
+                  <m:ctrlPr>
+                    <w:rPr>
+                      <w:rFonts w:ascii="Cambria Math" w:eastAsiaTheme="minorEastAsia" w:hAnsi="Cambria Math"/>
+                      <w:i/>
+                    </w:rPr>
+                  </m:ctrlPr>
+                </m:sSubPr>
+                <m:e>
+                  <m:r>
+                    <w:rPr>
+                      <w:rFonts w:ascii="Cambria Math" w:eastAsiaTheme="minorEastAsia" w:hAnsi="Cambria Math"/>
+                    </w:rPr>
+                    <m:t>R</m:t>
+                  </m:r>
+                </m:e>
+                <m:sub>
+                  <m:r>
+                    <w:rPr>
+                      <w:rFonts w:ascii="Cambria Math" w:eastAsiaTheme="minorEastAsia" w:hAnsi="Cambria Math"/>
+                    </w:rPr>
+                    <m:t>BL</m:t>
+                  </m:r>
+                </m:sub>
+              </m:sSub>
+            </m:num>
+            <m:den>
+              <m:r>
+                <w:rPr>
+                  <w:rFonts w:ascii="Cambria Math" w:eastAsiaTheme="minorEastAsia" w:hAnsi="Cambria Math"/>
+                </w:rPr>
+                <m:t>∂</m:t>
+              </m:r>
+              <m:d>
+                <m:dPr>
+                  <m:begChr m:val="["/>
+                  <m:endChr m:val="]"/>
+                  <m:ctrlPr>
+                    <w:rPr>
+                      <w:rFonts w:ascii="Cambria Math" w:eastAsiaTheme="minorEastAsia" w:hAnsi="Cambria Math"/>
+                      <w:i/>
+                    </w:rPr>
+                  </m:ctrlPr>
+                </m:dPr>
+                <m:e>
+                  <m:r>
+                    <w:rPr>
+                      <w:rFonts w:ascii="Cambria Math" w:eastAsiaTheme="minorEastAsia" w:hAnsi="Cambria Math"/>
+                    </w:rPr>
+                    <m:t>H</m:t>
+                  </m:r>
+                </m:e>
+              </m:d>
+            </m:den>
+          </m:f>
+          <m:r>
+            <w:rPr>
+              <w:rFonts w:ascii="Cambria Math" w:eastAsiaTheme="minorEastAsia" w:hAnsi="Cambria Math"/>
+            </w:rPr>
+            <m:t>=</m:t>
+          </m:r>
+          <m:d>
+            <m:dPr>
+              <m:begChr m:val="["/>
+              <m:endChr m:val="]"/>
+              <m:ctrlPr>
+                <w:rPr>
+                  <w:rFonts w:ascii="Cambria Math" w:eastAsiaTheme="minorEastAsia" w:hAnsi="Cambria Math"/>
+                  <w:i/>
+                </w:rPr>
+              </m:ctrlPr>
+            </m:dPr>
+            <m:e>
+              <m:r>
+                <w:rPr>
+                  <w:rFonts w:ascii="Cambria Math" w:eastAsiaTheme="minorEastAsia" w:hAnsi="Cambria Math"/>
+                </w:rPr>
+                <m:t>BL</m:t>
+              </m:r>
+            </m:e>
+          </m:d>
+          <m:sSub>
+            <m:sSubPr>
+              <m:ctrlPr>
+                <w:rPr>
+                  <w:rFonts w:ascii="Cambria Math" w:eastAsiaTheme="minorEastAsia" w:hAnsi="Cambria Math"/>
+                  <w:i/>
+                </w:rPr>
+              </m:ctrlPr>
+            </m:sSubPr>
+            <m:e>
+              <m:r>
+                <w:rPr>
+                  <w:rFonts w:ascii="Cambria Math" w:eastAsiaTheme="minorEastAsia" w:hAnsi="Cambria Math"/>
+                </w:rPr>
+                <m:t>K</m:t>
+              </m:r>
+            </m:e>
+            <m:sub>
+              <m:r>
+                <w:rPr>
+                  <w:rFonts w:ascii="Cambria Math" w:eastAsiaTheme="minorEastAsia" w:hAnsi="Cambria Math"/>
+                </w:rPr>
+                <m:t>BL-H</m:t>
+              </m:r>
+            </m:sub>
+          </m:sSub>
+          <m:r>
+            <w:rPr>
+              <w:rFonts w:ascii="Cambria Math" w:eastAsiaTheme="minorEastAsia" w:hAnsi="Cambria Math"/>
+            </w:rPr>
+            <m:t>*Cto</m:t>
+          </m:r>
+          <m:sSub>
+            <m:sSubPr>
+              <m:ctrlPr>
+                <w:rPr>
+                  <w:rFonts w:ascii="Cambria Math" w:eastAsiaTheme="minorEastAsia" w:hAnsi="Cambria Math"/>
+                  <w:i/>
+                </w:rPr>
+              </m:ctrlPr>
+            </m:sSubPr>
+            <m:e>
+              <m:r>
+                <w:rPr>
+                  <w:rFonts w:ascii="Cambria Math" w:eastAsiaTheme="minorEastAsia" w:hAnsi="Cambria Math"/>
+                </w:rPr>
+                <m:t>M</m:t>
+              </m:r>
+            </m:e>
+            <m:sub>
+              <m:r>
+                <w:rPr>
+                  <w:rFonts w:ascii="Cambria Math" w:eastAsiaTheme="minorEastAsia" w:hAnsi="Cambria Math"/>
+                </w:rPr>
+                <m:t>BL</m:t>
+              </m:r>
+            </m:sub>
+          </m:sSub>
+        </m:oMath>
+      </m:oMathPara>
+    </w:p>
+    <w:p>
+      <w:pPr>
+        <w:ind w:firstLine="0"/>
+        <w:rPr>
+          <w:rFonts w:eastAsiaTheme="minorEastAsia"/>
+        </w:rPr>
+      </w:pPr>
+      <m:oMathPara>
+        <m:oMath>
+          <m:f>
+            <m:fPr>
+              <m:ctrlPr>
+                <w:rPr>
+                  <w:rFonts w:ascii="Cambria Math" w:eastAsiaTheme="minorEastAsia" w:hAnsi="Cambria Math"/>
+                  <w:i/>
+                </w:rPr>
+              </m:ctrlPr>
+            </m:fPr>
+            <m:num>
+              <m:r>
+                <w:rPr>
+                  <w:rFonts w:ascii="Cambria Math" w:eastAsiaTheme="minorEastAsia" w:hAnsi="Cambria Math"/>
+                </w:rPr>
+                <m:t>∂</m:t>
+              </m:r>
+              <m:sSub>
+                <m:sSubPr>
+                  <m:ctrlPr>
+                    <w:rPr>
+                      <w:rFonts w:ascii="Cambria Math" w:eastAsiaTheme="minorEastAsia" w:hAnsi="Cambria Math"/>
+                      <w:i/>
+                    </w:rPr>
+                  </m:ctrlPr>
+                </m:sSubPr>
+                <m:e>
+                  <m:r>
+                    <w:rPr>
+                      <w:rFonts w:ascii="Cambria Math" w:eastAsiaTheme="minorEastAsia" w:hAnsi="Cambria Math"/>
+                    </w:rPr>
+                    <m:t>R</m:t>
+                  </m:r>
+                </m:e>
+                <m:sub>
+                  <m:r>
+                    <w:rPr>
+                      <w:rFonts w:ascii="Cambria Math" w:eastAsiaTheme="minorEastAsia" w:hAnsi="Cambria Math"/>
+                    </w:rPr>
+                    <m:t>H</m:t>
+                  </m:r>
+                </m:sub>
+              </m:sSub>
+            </m:num>
+            <m:den>
+              <m:r>
+                <w:rPr>
+                  <w:rFonts w:ascii="Cambria Math" w:eastAsiaTheme="minorEastAsia" w:hAnsi="Cambria Math"/>
+                </w:rPr>
+                <m:t>∂</m:t>
+              </m:r>
+              <m:d>
+                <m:dPr>
+                  <m:begChr m:val="["/>
+                  <m:endChr m:val="]"/>
+                  <m:ctrlPr>
+                    <w:rPr>
+                      <w:rFonts w:ascii="Cambria Math" w:eastAsiaTheme="minorEastAsia" w:hAnsi="Cambria Math"/>
+                      <w:i/>
+                    </w:rPr>
+                  </m:ctrlPr>
+                </m:dPr>
+                <m:e>
+                  <m:r>
+                    <w:rPr>
+                      <w:rFonts w:ascii="Cambria Math" w:eastAsiaTheme="minorEastAsia" w:hAnsi="Cambria Math"/>
+                    </w:rPr>
+                    <m:t>CO3</m:t>
+                  </m:r>
+                </m:e>
+              </m:d>
+            </m:den>
+          </m:f>
+          <m:r>
+            <w:rPr>
+              <w:rFonts w:ascii="Cambria Math" w:eastAsiaTheme="minorEastAsia" w:hAnsi="Cambria Math"/>
+            </w:rPr>
+            <m:t>=</m:t>
+          </m:r>
+          <m:d>
+            <m:dPr>
+              <m:begChr m:val="["/>
+              <m:endChr m:val="]"/>
+              <m:ctrlPr>
+                <w:rPr>
+                  <w:rFonts w:ascii="Cambria Math" w:eastAsiaTheme="minorEastAsia" w:hAnsi="Cambria Math"/>
+                  <w:i/>
+                </w:rPr>
+              </m:ctrlPr>
+            </m:dPr>
+            <m:e>
+              <m:r>
+                <w:rPr>
+                  <w:rFonts w:ascii="Cambria Math" w:eastAsiaTheme="minorEastAsia" w:hAnsi="Cambria Math"/>
+                </w:rPr>
+                <m:t>H</m:t>
+              </m:r>
+            </m:e>
+          </m:d>
+          <m:sSub>
+            <m:sSubPr>
+              <m:ctrlPr>
+                <w:rPr>
+                  <w:rFonts w:ascii="Cambria Math" w:eastAsiaTheme="minorEastAsia" w:hAnsi="Cambria Math"/>
+                  <w:i/>
+                </w:rPr>
+              </m:ctrlPr>
+            </m:sSubPr>
+            <m:e>
+              <m:r>
+                <w:rPr>
+                  <w:rFonts w:ascii="Cambria Math" w:eastAsiaTheme="minorEastAsia" w:hAnsi="Cambria Math"/>
+                </w:rPr>
+                <m:t>K</m:t>
+              </m:r>
+            </m:e>
+            <m:sub>
+              <m:r>
+                <w:rPr>
+                  <w:rFonts w:ascii="Cambria Math" w:eastAsiaTheme="minorEastAsia" w:hAnsi="Cambria Math"/>
+                </w:rPr>
+                <m:t>HCO3</m:t>
+              </m:r>
+            </m:sub>
+          </m:sSub>
+          <m:r>
+            <w:rPr>
+              <w:rFonts w:ascii="Cambria Math" w:eastAsiaTheme="minorEastAsia" w:hAnsi="Cambria Math"/>
+            </w:rPr>
+            <m:t>+2</m:t>
+          </m:r>
+          <m:sSup>
+            <m:sSupPr>
+              <m:ctrlPr>
+                <w:rPr>
+                  <w:rFonts w:ascii="Cambria Math" w:eastAsiaTheme="minorEastAsia" w:hAnsi="Cambria Math"/>
+                  <w:i/>
+                </w:rPr>
+              </m:ctrlPr>
+            </m:sSupPr>
+            <m:e>
+              <m:d>
+                <m:dPr>
+                  <m:begChr m:val="["/>
+                  <m:endChr m:val="]"/>
+                  <m:ctrlPr>
+                    <w:rPr>
+                      <w:rFonts w:ascii="Cambria Math" w:eastAsiaTheme="minorEastAsia" w:hAnsi="Cambria Math"/>
+                      <w:i/>
+                    </w:rPr>
+                  </m:ctrlPr>
+                </m:dPr>
+                <m:e>
+                  <m:r>
+                    <w:rPr>
+                      <w:rFonts w:ascii="Cambria Math" w:eastAsiaTheme="minorEastAsia" w:hAnsi="Cambria Math"/>
+                    </w:rPr>
+                    <m:t>H</m:t>
+                  </m:r>
+                </m:e>
+              </m:d>
+            </m:e>
+            <m:sup>
+              <m:r>
+                <w:rPr>
+                  <w:rFonts w:ascii="Cambria Math" w:eastAsiaTheme="minorEastAsia" w:hAnsi="Cambria Math"/>
+                </w:rPr>
+                <m:t>2</m:t>
+              </m:r>
+            </m:sup>
+          </m:sSup>
+          <m:sSub>
+            <m:sSubPr>
+              <m:ctrlPr>
+                <w:rPr>
+                  <w:rFonts w:ascii="Cambria Math" w:eastAsiaTheme="minorEastAsia" w:hAnsi="Cambria Math"/>
+                  <w:i/>
+                </w:rPr>
+              </m:ctrlPr>
+            </m:sSubPr>
+            <m:e>
+              <m:r>
+                <w:rPr>
+                  <w:rFonts w:ascii="Cambria Math" w:eastAsiaTheme="minorEastAsia" w:hAnsi="Cambria Math"/>
+                </w:rPr>
+                <m:t>K</m:t>
+              </m:r>
+            </m:e>
+            <m:sub>
+              <m:r>
+                <w:rPr>
+                  <w:rFonts w:ascii="Cambria Math" w:eastAsiaTheme="minorEastAsia" w:hAnsi="Cambria Math"/>
+                </w:rPr>
+                <m:t>H2CO3</m:t>
+              </m:r>
+            </m:sub>
+          </m:sSub>
+        </m:oMath>
+      </m:oMathPara>
+    </w:p>
+    <w:p>
+      <w:pPr>
+        <w:ind w:firstLine="0"/>
+        <w:rPr>
+          <w:rFonts w:eastAsiaTheme="minorEastAsia"/>
+        </w:rPr>
+      </w:pPr>
+      <m:oMathPara>
+        <m:oMath>
+          <m:f>
+            <m:fPr>
+              <m:ctrlPr>
+                <w:rPr>
+                  <w:rFonts w:ascii="Cambria Math" w:eastAsiaTheme="minorEastAsia" w:hAnsi="Cambria Math"/>
+                  <w:i/>
+                </w:rPr>
+              </m:ctrlPr>
+            </m:fPr>
+            <m:num>
+              <m:r>
+                <w:rPr>
+                  <w:rFonts w:ascii="Cambria Math" w:eastAsiaTheme="minorEastAsia" w:hAnsi="Cambria Math"/>
+                </w:rPr>
+                <m:t>∂</m:t>
+              </m:r>
+              <m:sSub>
+                <m:sSubPr>
+                  <m:ctrlPr>
+                    <w:rPr>
+                      <w:rFonts w:ascii="Cambria Math" w:eastAsiaTheme="minorEastAsia" w:hAnsi="Cambria Math"/>
+                      <w:i/>
+                    </w:rPr>
+                  </m:ctrlPr>
+                </m:sSubPr>
+                <m:e>
+                  <m:r>
+                    <w:rPr>
+                      <w:rFonts w:ascii="Cambria Math" w:eastAsiaTheme="minorEastAsia" w:hAnsi="Cambria Math"/>
+                    </w:rPr>
+                    <m:t>R</m:t>
+                  </m:r>
+                </m:e>
+                <m:sub>
+                  <m:r>
+                    <w:rPr>
+                      <w:rFonts w:ascii="Cambria Math" w:eastAsiaTheme="minorEastAsia" w:hAnsi="Cambria Math"/>
+                    </w:rPr>
+                    <m:t>H</m:t>
+                  </m:r>
+                </m:sub>
+              </m:sSub>
+            </m:num>
+            <m:den>
+              <m:r>
+                <w:rPr>
+                  <w:rFonts w:ascii="Cambria Math" w:eastAsiaTheme="minorEastAsia" w:hAnsi="Cambria Math"/>
+                </w:rPr>
+                <m:t>∂</m:t>
+              </m:r>
+              <m:d>
+                <m:dPr>
+                  <m:begChr m:val="["/>
+                  <m:endChr m:val="]"/>
+                  <m:ctrlPr>
+                    <w:rPr>
+                      <w:rFonts w:ascii="Cambria Math" w:eastAsiaTheme="minorEastAsia" w:hAnsi="Cambria Math"/>
+                      <w:i/>
+                    </w:rPr>
+                  </m:ctrlPr>
+                </m:dPr>
+                <m:e>
+                  <m:r>
+                    <w:rPr>
+                      <w:rFonts w:ascii="Cambria Math" w:eastAsiaTheme="minorEastAsia" w:hAnsi="Cambria Math"/>
+                    </w:rPr>
+                    <m:t>BL</m:t>
+                  </m:r>
+                </m:e>
+              </m:d>
+            </m:den>
+          </m:f>
+          <m:r>
+            <w:rPr>
+              <w:rFonts w:ascii="Cambria Math" w:eastAsiaTheme="minorEastAsia" w:hAnsi="Cambria Math"/>
+            </w:rPr>
+            <m:t>=</m:t>
+          </m:r>
+          <m:d>
+            <m:dPr>
+              <m:begChr m:val="["/>
+              <m:endChr m:val="]"/>
+              <m:ctrlPr>
+                <w:rPr>
+                  <w:rFonts w:ascii="Cambria Math" w:eastAsiaTheme="minorEastAsia" w:hAnsi="Cambria Math"/>
+                  <w:i/>
+                </w:rPr>
+              </m:ctrlPr>
+            </m:dPr>
+            <m:e>
+              <m:r>
+                <w:rPr>
+                  <w:rFonts w:ascii="Cambria Math" w:eastAsiaTheme="minorEastAsia" w:hAnsi="Cambria Math"/>
+                </w:rPr>
+                <m:t>H</m:t>
+              </m:r>
+            </m:e>
+          </m:d>
+          <m:sSub>
+            <m:sSubPr>
+              <m:ctrlPr>
+                <w:rPr>
+                  <w:rFonts w:ascii="Cambria Math" w:eastAsiaTheme="minorEastAsia" w:hAnsi="Cambria Math"/>
+                  <w:i/>
+                </w:rPr>
+              </m:ctrlPr>
+            </m:sSubPr>
+            <m:e>
+              <m:r>
+                <w:rPr>
+                  <w:rFonts w:ascii="Cambria Math" w:eastAsiaTheme="minorEastAsia" w:hAnsi="Cambria Math"/>
+                </w:rPr>
+                <m:t>K</m:t>
+              </m:r>
+            </m:e>
+            <m:sub>
+              <m:r>
+                <w:rPr>
+                  <w:rFonts w:ascii="Cambria Math" w:eastAsiaTheme="minorEastAsia" w:hAnsi="Cambria Math"/>
+                </w:rPr>
+                <m:t>BL-H</m:t>
+              </m:r>
+            </m:sub>
+          </m:sSub>
+          <m:r>
+            <w:rPr>
+              <w:rFonts w:ascii="Cambria Math" w:eastAsiaTheme="minorEastAsia" w:hAnsi="Cambria Math"/>
+            </w:rPr>
+            <m:t>*Cto</m:t>
+          </m:r>
+          <m:sSub>
+            <m:sSubPr>
+              <m:ctrlPr>
+                <w:rPr>
+                  <w:rFonts w:ascii="Cambria Math" w:eastAsiaTheme="minorEastAsia" w:hAnsi="Cambria Math"/>
+                  <w:i/>
+                </w:rPr>
+              </m:ctrlPr>
+            </m:sSubPr>
+            <m:e>
+              <m:r>
+                <w:rPr>
+                  <w:rFonts w:ascii="Cambria Math" w:eastAsiaTheme="minorEastAsia" w:hAnsi="Cambria Math"/>
+                </w:rPr>
+                <m:t>M</m:t>
+              </m:r>
+            </m:e>
+            <m:sub>
+              <m:r>
+                <w:rPr>
+                  <w:rFonts w:ascii="Cambria Math" w:eastAsiaTheme="minorEastAsia" w:hAnsi="Cambria Math"/>
+                </w:rPr>
+                <m:t>BL</m:t>
+              </m:r>
+            </m:sub>
+          </m:sSub>
+        </m:oMath>
+      </m:oMathPara>
+    </w:p>
+    <w:p>
+      <w:pPr>
+        <w:ind w:firstLine="0"/>
+        <w:rPr>
+          <w:rFonts w:eastAsiaTheme="minorEastAsia"/>
+        </w:rPr>
+      </w:pPr>
+      <m:oMathPara>
+        <m:oMath>
+          <m:f>
+            <m:fPr>
+              <m:ctrlPr>
+                <w:rPr>
+                  <w:rFonts w:ascii="Cambria Math" w:eastAsiaTheme="minorEastAsia" w:hAnsi="Cambria Math"/>
+                  <w:i/>
+                </w:rPr>
+              </m:ctrlPr>
+            </m:fPr>
+            <m:num>
+              <m:r>
+                <w:rPr>
+                  <w:rFonts w:ascii="Cambria Math" w:eastAsiaTheme="minorEastAsia" w:hAnsi="Cambria Math"/>
+                </w:rPr>
+                <m:t>∂</m:t>
+              </m:r>
+              <m:sSub>
+                <m:sSubPr>
+                  <m:ctrlPr>
+                    <w:rPr>
+                      <w:rFonts w:ascii="Cambria Math" w:eastAsiaTheme="minorEastAsia" w:hAnsi="Cambria Math"/>
+                      <w:i/>
+                    </w:rPr>
+                  </m:ctrlPr>
+                </m:sSubPr>
+                <m:e>
+                  <m:r>
+                    <w:rPr>
+                      <w:rFonts w:ascii="Cambria Math" w:eastAsiaTheme="minorEastAsia" w:hAnsi="Cambria Math"/>
+                    </w:rPr>
+                    <m:t>R</m:t>
+                  </m:r>
+                </m:e>
+                <m:sub>
+                  <m:r>
+                    <w:rPr>
+                      <w:rFonts w:ascii="Cambria Math" w:eastAsiaTheme="minorEastAsia" w:hAnsi="Cambria Math"/>
+                    </w:rPr>
+                    <m:t>H</m:t>
+                  </m:r>
+                </m:sub>
+              </m:sSub>
+            </m:num>
+            <m:den>
+              <m:r>
+                <w:rPr>
+                  <w:rFonts w:ascii="Cambria Math" w:eastAsiaTheme="minorEastAsia" w:hAnsi="Cambria Math"/>
+                </w:rPr>
+                <m:t>∂</m:t>
+              </m:r>
+              <m:d>
+                <m:dPr>
+                  <m:begChr m:val="["/>
+                  <m:endChr m:val="]"/>
+                  <m:ctrlPr>
+                    <w:rPr>
+                      <w:rFonts w:ascii="Cambria Math" w:eastAsiaTheme="minorEastAsia" w:hAnsi="Cambria Math"/>
+                      <w:i/>
+                    </w:rPr>
+                  </m:ctrlPr>
+                </m:dPr>
+                <m:e>
+                  <m:r>
+                    <w:rPr>
+                      <w:rFonts w:ascii="Cambria Math" w:eastAsiaTheme="minorEastAsia" w:hAnsi="Cambria Math"/>
+                    </w:rPr>
+                    <m:t>H</m:t>
+                  </m:r>
+                </m:e>
+              </m:d>
+            </m:den>
+          </m:f>
+          <m:r>
+            <w:rPr>
+              <w:rFonts w:ascii="Cambria Math" w:eastAsiaTheme="minorEastAsia" w:hAnsi="Cambria Math"/>
+            </w:rPr>
+            <m:t>=1+</m:t>
+          </m:r>
+          <m:sSup>
+            <m:sSupPr>
+              <m:ctrlPr>
+                <w:rPr>
+                  <w:rFonts w:ascii="Cambria Math" w:eastAsiaTheme="minorEastAsia" w:hAnsi="Cambria Math"/>
+                  <w:i/>
+                </w:rPr>
+              </m:ctrlPr>
+            </m:sSupPr>
+            <m:e>
+              <m:d>
+                <m:dPr>
+                  <m:begChr m:val="["/>
+                  <m:endChr m:val="]"/>
+                  <m:ctrlPr>
+                    <w:rPr>
+                      <w:rFonts w:ascii="Cambria Math" w:eastAsiaTheme="minorEastAsia" w:hAnsi="Cambria Math"/>
+                      <w:i/>
+                    </w:rPr>
+                  </m:ctrlPr>
+                </m:dPr>
+                <m:e>
+                  <m:r>
+                    <w:rPr>
+                      <w:rFonts w:ascii="Cambria Math" w:eastAsiaTheme="minorEastAsia" w:hAnsi="Cambria Math"/>
+                    </w:rPr>
+                    <m:t>H</m:t>
+                  </m:r>
+                </m:e>
+              </m:d>
+            </m:e>
+            <m:sup>
+              <m:r>
+                <w:rPr>
+                  <w:rFonts w:ascii="Cambria Math" w:eastAsiaTheme="minorEastAsia" w:hAnsi="Cambria Math"/>
+                </w:rPr>
+                <m:t>-2</m:t>
+              </m:r>
+            </m:sup>
+          </m:sSup>
+          <m:sSub>
+            <m:sSubPr>
+              <m:ctrlPr>
+                <w:rPr>
+                  <w:rFonts w:ascii="Cambria Math" w:eastAsiaTheme="minorEastAsia" w:hAnsi="Cambria Math"/>
+                  <w:i/>
+                </w:rPr>
+              </m:ctrlPr>
+            </m:sSubPr>
+            <m:e>
+              <m:r>
+                <w:rPr>
+                  <w:rFonts w:ascii="Cambria Math" w:eastAsiaTheme="minorEastAsia" w:hAnsi="Cambria Math"/>
+                </w:rPr>
+                <m:t>K</m:t>
+              </m:r>
+            </m:e>
+            <m:sub>
+              <m:r>
+                <w:rPr>
+                  <w:rFonts w:ascii="Cambria Math" w:eastAsiaTheme="minorEastAsia" w:hAnsi="Cambria Math"/>
+                </w:rPr>
+                <m:t>w</m:t>
+              </m:r>
+            </m:sub>
+          </m:sSub>
+          <m:r>
+            <w:rPr>
+              <w:rFonts w:ascii="Cambria Math" w:eastAsiaTheme="minorEastAsia" w:hAnsi="Cambria Math"/>
+            </w:rPr>
+            <m:t>+</m:t>
+          </m:r>
+          <m:d>
+            <m:dPr>
+              <m:begChr m:val="["/>
+              <m:endChr m:val="]"/>
+              <m:ctrlPr>
+                <w:rPr>
+                  <w:rFonts w:ascii="Cambria Math" w:eastAsiaTheme="minorEastAsia" w:hAnsi="Cambria Math"/>
+                  <w:i/>
+                </w:rPr>
+              </m:ctrlPr>
+            </m:dPr>
+            <m:e>
+              <m:r>
+                <w:rPr>
+                  <w:rFonts w:ascii="Cambria Math" w:eastAsiaTheme="minorEastAsia" w:hAnsi="Cambria Math"/>
+                </w:rPr>
+                <m:t>CO3</m:t>
+              </m:r>
+            </m:e>
+          </m:d>
+          <m:sSub>
+            <m:sSubPr>
+              <m:ctrlPr>
+                <w:rPr>
+                  <w:rFonts w:ascii="Cambria Math" w:eastAsiaTheme="minorEastAsia" w:hAnsi="Cambria Math"/>
+                  <w:i/>
+                </w:rPr>
+              </m:ctrlPr>
+            </m:sSubPr>
+            <m:e>
+              <m:r>
+                <w:rPr>
+                  <w:rFonts w:ascii="Cambria Math" w:eastAsiaTheme="minorEastAsia" w:hAnsi="Cambria Math"/>
+                </w:rPr>
+                <m:t>K</m:t>
+              </m:r>
+            </m:e>
+            <m:sub>
+              <m:r>
+                <w:rPr>
+                  <w:rFonts w:ascii="Cambria Math" w:eastAsiaTheme="minorEastAsia" w:hAnsi="Cambria Math"/>
+                </w:rPr>
+                <m:t>HCO3</m:t>
+              </m:r>
+            </m:sub>
+          </m:sSub>
+          <m:r>
+            <w:rPr>
+              <w:rFonts w:ascii="Cambria Math" w:eastAsiaTheme="minorEastAsia" w:hAnsi="Cambria Math"/>
+            </w:rPr>
+            <m:t>+4</m:t>
+          </m:r>
+          <m:d>
+            <m:dPr>
+              <m:begChr m:val="["/>
+              <m:endChr m:val="]"/>
+              <m:ctrlPr>
+                <w:rPr>
+                  <w:rFonts w:ascii="Cambria Math" w:eastAsiaTheme="minorEastAsia" w:hAnsi="Cambria Math"/>
+                  <w:i/>
+                </w:rPr>
+              </m:ctrlPr>
+            </m:dPr>
+            <m:e>
+              <m:r>
+                <w:rPr>
+                  <w:rFonts w:ascii="Cambria Math" w:eastAsiaTheme="minorEastAsia" w:hAnsi="Cambria Math"/>
+                </w:rPr>
+                <m:t>H</m:t>
+              </m:r>
+            </m:e>
+          </m:d>
+          <m:d>
+            <m:dPr>
+              <m:begChr m:val="["/>
+              <m:endChr m:val="]"/>
+              <m:ctrlPr>
+                <w:rPr>
+                  <w:rFonts w:ascii="Cambria Math" w:eastAsiaTheme="minorEastAsia" w:hAnsi="Cambria Math"/>
+                  <w:i/>
+                </w:rPr>
+              </m:ctrlPr>
+            </m:dPr>
+            <m:e>
+              <m:r>
+                <w:rPr>
+                  <w:rFonts w:ascii="Cambria Math" w:eastAsiaTheme="minorEastAsia" w:hAnsi="Cambria Math"/>
+                </w:rPr>
+                <m:t>CO3</m:t>
+              </m:r>
+            </m:e>
+          </m:d>
+          <m:sSub>
+            <m:sSubPr>
+              <m:ctrlPr>
+                <w:rPr>
+                  <w:rFonts w:ascii="Cambria Math" w:eastAsiaTheme="minorEastAsia" w:hAnsi="Cambria Math"/>
+                  <w:i/>
+                </w:rPr>
+              </m:ctrlPr>
+            </m:sSubPr>
+            <m:e>
+              <m:r>
+                <w:rPr>
+                  <w:rFonts w:ascii="Cambria Math" w:eastAsiaTheme="minorEastAsia" w:hAnsi="Cambria Math"/>
+                </w:rPr>
+                <m:t>K</m:t>
+              </m:r>
+            </m:e>
+            <m:sub>
+              <m:r>
+                <w:rPr>
+                  <w:rFonts w:ascii="Cambria Math" w:eastAsiaTheme="minorEastAsia" w:hAnsi="Cambria Math"/>
+                </w:rPr>
+                <m:t>H2CO3</m:t>
+              </m:r>
+            </m:sub>
+          </m:sSub>
+          <m:r>
+            <w:rPr>
+              <w:rFonts w:ascii="Cambria Math" w:eastAsiaTheme="minorEastAsia" w:hAnsi="Cambria Math"/>
+            </w:rPr>
+            <m:t>+</m:t>
+          </m:r>
+          <m:d>
+            <m:dPr>
+              <m:begChr m:val="["/>
+              <m:endChr m:val="]"/>
+              <m:ctrlPr>
+                <w:rPr>
+                  <w:rFonts w:ascii="Cambria Math" w:eastAsiaTheme="minorEastAsia" w:hAnsi="Cambria Math"/>
+                  <w:i/>
+                </w:rPr>
+              </m:ctrlPr>
+            </m:dPr>
+            <m:e>
+              <m:r>
+                <w:rPr>
+                  <w:rFonts w:ascii="Cambria Math" w:eastAsiaTheme="minorEastAsia" w:hAnsi="Cambria Math"/>
+                </w:rPr>
+                <m:t>BL</m:t>
+              </m:r>
+            </m:e>
+          </m:d>
+          <m:sSub>
+            <m:sSubPr>
+              <m:ctrlPr>
+                <w:rPr>
+                  <w:rFonts w:ascii="Cambria Math" w:eastAsiaTheme="minorEastAsia" w:hAnsi="Cambria Math"/>
+                  <w:i/>
+                </w:rPr>
+              </m:ctrlPr>
+            </m:sSubPr>
+            <m:e>
+              <m:r>
+                <w:rPr>
+                  <w:rFonts w:ascii="Cambria Math" w:eastAsiaTheme="minorEastAsia" w:hAnsi="Cambria Math"/>
+                </w:rPr>
+                <m:t>K</m:t>
+              </m:r>
+            </m:e>
+            <m:sub>
+              <m:r>
+                <w:rPr>
+                  <w:rFonts w:ascii="Cambria Math" w:eastAsiaTheme="minorEastAsia" w:hAnsi="Cambria Math"/>
+                </w:rPr>
+                <m:t>BL-H</m:t>
+              </m:r>
+            </m:sub>
+          </m:sSub>
+          <m:r>
+            <w:rPr>
+              <w:rFonts w:ascii="Cambria Math" w:eastAsiaTheme="minorEastAsia" w:hAnsi="Cambria Math"/>
+            </w:rPr>
+            <m:t>*Cto</m:t>
+          </m:r>
+          <m:sSub>
+            <m:sSubPr>
+              <m:ctrlPr>
+                <w:rPr>
+                  <w:rFonts w:ascii="Cambria Math" w:eastAsiaTheme="minorEastAsia" w:hAnsi="Cambria Math"/>
+                  <w:i/>
+                </w:rPr>
+              </m:ctrlPr>
+            </m:sSubPr>
+            <m:e>
+              <m:r>
+                <w:rPr>
+                  <w:rFonts w:ascii="Cambria Math" w:eastAsiaTheme="minorEastAsia" w:hAnsi="Cambria Math"/>
+                </w:rPr>
+                <m:t>M</m:t>
+              </m:r>
+            </m:e>
+            <m:sub>
+              <m:r>
+                <w:rPr>
+                  <w:rFonts w:ascii="Cambria Math" w:eastAsiaTheme="minorEastAsia" w:hAnsi="Cambria Math"/>
+                </w:rPr>
+                <m:t>BL</m:t>
+              </m:r>
+            </m:sub>
+          </m:sSub>
+        </m:oMath>
+      </m:oMathPara>
+    </w:p>
+    <w:p>
+      <w:pPr>
+        <w:ind w:firstLine="0"/>
+        <w:rPr>
+          <w:rFonts w:eastAsiaTheme="minorEastAsia"/>
+        </w:rPr>
+      </w:pPr>
+      <w:r>
+        <w:rPr>
+          <w:rFonts w:eastAsiaTheme="minorEastAsia"/>
+        </w:rPr>
+        <w:t>Jacobian:</w:t>
+      </w:r>
+    </w:p>
+    <w:p>
+      <w:pPr>
+        <w:ind w:firstLine="0"/>
+        <w:rPr>
+          <w:rFonts w:eastAsiaTheme="minorEastAsia"/>
+        </w:rPr>
+      </w:pPr>
+      <m:oMathPara>
+        <m:oMath>
+          <m:r>
+            <w:rPr>
+              <w:rFonts w:ascii="Cambria Math" w:eastAsiaTheme="minorEastAsia" w:hAnsi="Cambria Math"/>
+            </w:rPr>
+            <m:t>Z=</m:t>
+          </m:r>
+          <m:d>
+            <m:dPr>
+              <m:begChr m:val="["/>
+              <m:endChr m:val="]"/>
+              <m:ctrlPr>
+                <w:rPr>
+                  <w:rFonts w:ascii="Cambria Math" w:eastAsiaTheme="minorEastAsia" w:hAnsi="Cambria Math"/>
+                  <w:i/>
+                </w:rPr>
+              </m:ctrlPr>
+            </m:dPr>
+            <m:e>
+              <m:m>
+                <m:mPr>
+                  <m:mcs>
+                    <m:mc>
+                      <m:mcPr>
+                        <m:count m:val="3"/>
+                        <m:mcJc m:val="center"/>
+                      </m:mcPr>
+                    </m:mc>
+                  </m:mcs>
+                  <m:ctrlPr>
+                    <w:rPr>
+                      <w:rFonts w:ascii="Cambria Math" w:eastAsiaTheme="minorEastAsia" w:hAnsi="Cambria Math"/>
+                      <w:i/>
+                    </w:rPr>
+                  </m:ctrlPr>
+                </m:mPr>
+                <m:mr>
+                  <m:e>
+                    <m:f>
+                      <m:fPr>
+                        <m:ctrlPr>
+                          <w:rPr>
+                            <w:rFonts w:ascii="Cambria Math" w:eastAsiaTheme="minorEastAsia" w:hAnsi="Cambria Math"/>
+                            <w:i/>
+                          </w:rPr>
+                        </m:ctrlPr>
+                      </m:fPr>
+                      <m:num>
+                        <m:r>
+                          <w:rPr>
+                            <w:rFonts w:ascii="Cambria Math" w:eastAsiaTheme="minorEastAsia" w:hAnsi="Cambria Math"/>
+                          </w:rPr>
+                          <m:t>∂</m:t>
+                        </m:r>
+                        <m:sSub>
+                          <m:sSubPr>
+                            <m:ctrlPr>
+                              <w:rPr>
+                                <w:rFonts w:ascii="Cambria Math" w:eastAsiaTheme="minorEastAsia" w:hAnsi="Cambria Math"/>
+                                <w:i/>
+                              </w:rPr>
+                            </m:ctrlPr>
+                          </m:sSubPr>
+                          <m:e>
+                            <m:r>
+                              <w:rPr>
+                                <w:rFonts w:ascii="Cambria Math" w:eastAsiaTheme="minorEastAsia" w:hAnsi="Cambria Math"/>
+                              </w:rPr>
+                              <m:t>R</m:t>
+                            </m:r>
+                          </m:e>
+                          <m:sub>
+                            <m:r>
+                              <w:rPr>
+                                <w:rFonts w:ascii="Cambria Math" w:eastAsiaTheme="minorEastAsia" w:hAnsi="Cambria Math"/>
+                              </w:rPr>
+                              <m:t>Cu</m:t>
+                            </m:r>
+                          </m:sub>
+                        </m:sSub>
+                      </m:num>
+                      <m:den>
+                        <m:r>
+                          <w:rPr>
+                            <w:rFonts w:ascii="Cambria Math" w:eastAsiaTheme="minorEastAsia" w:hAnsi="Cambria Math"/>
+                          </w:rPr>
+                          <m:t>∂</m:t>
+                        </m:r>
+                        <m:d>
+                          <m:dPr>
+                            <m:begChr m:val="["/>
+                            <m:endChr m:val="]"/>
+                            <m:ctrlPr>
+                              <w:rPr>
+                                <w:rFonts w:ascii="Cambria Math" w:eastAsiaTheme="minorEastAsia" w:hAnsi="Cambria Math"/>
+                                <w:i/>
+                              </w:rPr>
+                            </m:ctrlPr>
+                          </m:dPr>
+                          <m:e>
+                            <m:r>
+                              <w:rPr>
+                                <w:rFonts w:ascii="Cambria Math" w:eastAsiaTheme="minorEastAsia" w:hAnsi="Cambria Math"/>
+                              </w:rPr>
+                              <m:t>Cu</m:t>
+                            </m:r>
+                          </m:e>
+                        </m:d>
+                      </m:den>
+                    </m:f>
+                  </m:e>
+                  <m:e>
+                    <m:f>
+                      <m:fPr>
+                        <m:ctrlPr>
+                          <w:rPr>
+                            <w:rFonts w:ascii="Cambria Math" w:eastAsiaTheme="minorEastAsia" w:hAnsi="Cambria Math"/>
+                            <w:i/>
+                          </w:rPr>
+                        </m:ctrlPr>
+                      </m:fPr>
+                      <m:num>
+                        <m:r>
+                          <w:rPr>
+                            <w:rFonts w:ascii="Cambria Math" w:eastAsiaTheme="minorEastAsia" w:hAnsi="Cambria Math"/>
+                          </w:rPr>
+                          <m:t>∂</m:t>
+                        </m:r>
+                        <m:sSub>
+                          <m:sSubPr>
+                            <m:ctrlPr>
+                              <w:rPr>
+                                <w:rFonts w:ascii="Cambria Math" w:eastAsiaTheme="minorEastAsia" w:hAnsi="Cambria Math"/>
+                                <w:i/>
+                              </w:rPr>
+                            </m:ctrlPr>
+                          </m:sSubPr>
+                          <m:e>
+                            <m:r>
+                              <w:rPr>
+                                <w:rFonts w:ascii="Cambria Math" w:eastAsiaTheme="minorEastAsia" w:hAnsi="Cambria Math"/>
+                              </w:rPr>
+                              <m:t>R</m:t>
+                            </m:r>
+                          </m:e>
+                          <m:sub>
+                            <m:r>
+                              <w:rPr>
+                                <w:rFonts w:ascii="Cambria Math" w:eastAsiaTheme="minorEastAsia" w:hAnsi="Cambria Math"/>
+                              </w:rPr>
+                              <m:t>Cu</m:t>
+                            </m:r>
+                          </m:sub>
+                        </m:sSub>
+                      </m:num>
+                      <m:den>
+                        <m:r>
+                          <w:rPr>
+                            <w:rFonts w:ascii="Cambria Math" w:eastAsiaTheme="minorEastAsia" w:hAnsi="Cambria Math"/>
+                          </w:rPr>
+                          <m:t>∂</m:t>
+                        </m:r>
+                        <m:d>
+                          <m:dPr>
+                            <m:begChr m:val="["/>
+                            <m:endChr m:val="]"/>
+                            <m:ctrlPr>
+                              <w:rPr>
+                                <w:rFonts w:ascii="Cambria Math" w:eastAsiaTheme="minorEastAsia" w:hAnsi="Cambria Math"/>
+                                <w:i/>
+                              </w:rPr>
+                            </m:ctrlPr>
+                          </m:dPr>
+                          <m:e>
+                            <m:r>
+                              <w:rPr>
+                                <w:rFonts w:ascii="Cambria Math" w:eastAsiaTheme="minorEastAsia" w:hAnsi="Cambria Math"/>
+                              </w:rPr>
+                              <m:t>CO3</m:t>
+                            </m:r>
+                          </m:e>
+                        </m:d>
+                      </m:den>
+                    </m:f>
+                  </m:e>
+                  <m:e>
+                    <m:f>
+                      <m:fPr>
+                        <m:ctrlPr>
+                          <w:rPr>
+                            <w:rFonts w:ascii="Cambria Math" w:eastAsiaTheme="minorEastAsia" w:hAnsi="Cambria Math"/>
+                            <w:i/>
+                          </w:rPr>
+                        </m:ctrlPr>
+                      </m:fPr>
+                      <m:num>
+                        <m:r>
+                          <w:rPr>
+                            <w:rFonts w:ascii="Cambria Math" w:eastAsiaTheme="minorEastAsia" w:hAnsi="Cambria Math"/>
+                          </w:rPr>
+                          <m:t>∂</m:t>
+                        </m:r>
+                        <m:sSub>
+                          <m:sSubPr>
+                            <m:ctrlPr>
+                              <w:rPr>
+                                <w:rFonts w:ascii="Cambria Math" w:eastAsiaTheme="minorEastAsia" w:hAnsi="Cambria Math"/>
+                                <w:i/>
+                              </w:rPr>
+                            </m:ctrlPr>
+                          </m:sSubPr>
+                          <m:e>
+                            <m:r>
+                              <w:rPr>
+                                <w:rFonts w:ascii="Cambria Math" w:eastAsiaTheme="minorEastAsia" w:hAnsi="Cambria Math"/>
+                              </w:rPr>
+                              <m:t>R</m:t>
+                            </m:r>
+                          </m:e>
+                          <m:sub>
+                            <m:r>
+                              <w:rPr>
+                                <w:rFonts w:ascii="Cambria Math" w:eastAsiaTheme="minorEastAsia" w:hAnsi="Cambria Math"/>
+                              </w:rPr>
+                              <m:t>Cu</m:t>
+                            </m:r>
+                          </m:sub>
+                        </m:sSub>
+                      </m:num>
+                      <m:den>
+                        <m:r>
+                          <w:rPr>
+                            <w:rFonts w:ascii="Cambria Math" w:eastAsiaTheme="minorEastAsia" w:hAnsi="Cambria Math"/>
+                          </w:rPr>
+                          <m:t>∂</m:t>
+                        </m:r>
+                        <m:d>
+                          <m:dPr>
+                            <m:begChr m:val="["/>
+                            <m:endChr m:val="]"/>
+                            <m:ctrlPr>
+                              <w:rPr>
+                                <w:rFonts w:ascii="Cambria Math" w:eastAsiaTheme="minorEastAsia" w:hAnsi="Cambria Math"/>
+                                <w:i/>
+                              </w:rPr>
+                            </m:ctrlPr>
+                          </m:dPr>
+                          <m:e>
+                            <m:r>
+                              <w:rPr>
+                                <w:rFonts w:ascii="Cambria Math" w:eastAsiaTheme="minorEastAsia" w:hAnsi="Cambria Math"/>
+                              </w:rPr>
+                              <m:t>H</m:t>
+                            </m:r>
+                          </m:e>
+                        </m:d>
+                      </m:den>
+                    </m:f>
+                  </m:e>
+                </m:mr>
+                <m:mr>
+                  <m:e>
+                    <m:f>
+                      <m:fPr>
+                        <m:ctrlPr>
+                          <w:rPr>
+                            <w:rFonts w:ascii="Cambria Math" w:eastAsiaTheme="minorEastAsia" w:hAnsi="Cambria Math"/>
+                            <w:i/>
+                          </w:rPr>
+                        </m:ctrlPr>
+                      </m:fPr>
+                      <m:num>
+                        <m:r>
+                          <w:rPr>
+                            <w:rFonts w:ascii="Cambria Math" w:eastAsiaTheme="minorEastAsia" w:hAnsi="Cambria Math"/>
+                          </w:rPr>
+                          <m:t>∂</m:t>
+                        </m:r>
+                        <m:sSub>
+                          <m:sSubPr>
+                            <m:ctrlPr>
+                              <w:rPr>
+                                <w:rFonts w:ascii="Cambria Math" w:eastAsiaTheme="minorEastAsia" w:hAnsi="Cambria Math"/>
+                                <w:i/>
+                              </w:rPr>
+                            </m:ctrlPr>
+                          </m:sSubPr>
+                          <m:e>
+                            <m:r>
+                              <w:rPr>
+                                <w:rFonts w:ascii="Cambria Math" w:eastAsiaTheme="minorEastAsia" w:hAnsi="Cambria Math"/>
+                              </w:rPr>
+                              <m:t>R</m:t>
+                            </m:r>
+                          </m:e>
+                          <m:sub>
+                            <m:r>
+                              <w:rPr>
+                                <w:rFonts w:ascii="Cambria Math" w:eastAsiaTheme="minorEastAsia" w:hAnsi="Cambria Math"/>
+                              </w:rPr>
+                              <m:t>CO3</m:t>
+                            </m:r>
+                          </m:sub>
+                        </m:sSub>
+                      </m:num>
+                      <m:den>
+                        <m:r>
+                          <w:rPr>
+                            <w:rFonts w:ascii="Cambria Math" w:eastAsiaTheme="minorEastAsia" w:hAnsi="Cambria Math"/>
+                          </w:rPr>
+                          <m:t>∂</m:t>
+                        </m:r>
+                        <m:d>
+                          <m:dPr>
+                            <m:begChr m:val="["/>
+                            <m:endChr m:val="]"/>
+                            <m:ctrlPr>
+                              <w:rPr>
+                                <w:rFonts w:ascii="Cambria Math" w:eastAsiaTheme="minorEastAsia" w:hAnsi="Cambria Math"/>
+                                <w:i/>
+                              </w:rPr>
+                            </m:ctrlPr>
+                          </m:dPr>
+                          <m:e>
+                            <m:r>
+                              <w:rPr>
+                                <w:rFonts w:ascii="Cambria Math" w:eastAsiaTheme="minorEastAsia" w:hAnsi="Cambria Math"/>
+                              </w:rPr>
+                              <m:t>Cu</m:t>
+                            </m:r>
+                          </m:e>
+                        </m:d>
+                      </m:den>
+                    </m:f>
+                  </m:e>
+                  <m:e>
+                    <m:f>
+                      <m:fPr>
+                        <m:ctrlPr>
+                          <w:rPr>
+                            <w:rFonts w:ascii="Cambria Math" w:eastAsiaTheme="minorEastAsia" w:hAnsi="Cambria Math"/>
+                            <w:i/>
+                          </w:rPr>
+                        </m:ctrlPr>
+                      </m:fPr>
+                      <m:num>
+                        <m:r>
+                          <w:rPr>
+                            <w:rFonts w:ascii="Cambria Math" w:eastAsiaTheme="minorEastAsia" w:hAnsi="Cambria Math"/>
+                          </w:rPr>
+                          <m:t>∂</m:t>
+                        </m:r>
+                        <m:sSub>
+                          <m:sSubPr>
+                            <m:ctrlPr>
+                              <w:rPr>
+                                <w:rFonts w:ascii="Cambria Math" w:eastAsiaTheme="minorEastAsia" w:hAnsi="Cambria Math"/>
+                                <w:i/>
+                              </w:rPr>
+                            </m:ctrlPr>
+                          </m:sSubPr>
+                          <m:e>
+                            <m:r>
+                              <w:rPr>
+                                <w:rFonts w:ascii="Cambria Math" w:eastAsiaTheme="minorEastAsia" w:hAnsi="Cambria Math"/>
+                              </w:rPr>
+                              <m:t>R</m:t>
+                            </m:r>
+                          </m:e>
+                          <m:sub>
+                            <m:r>
+                              <w:rPr>
+                                <w:rFonts w:ascii="Cambria Math" w:eastAsiaTheme="minorEastAsia" w:hAnsi="Cambria Math"/>
+                              </w:rPr>
+                              <m:t>CO3</m:t>
+                            </m:r>
+                          </m:sub>
+                        </m:sSub>
+                      </m:num>
+                      <m:den>
+                        <m:r>
+                          <w:rPr>
+                            <w:rFonts w:ascii="Cambria Math" w:eastAsiaTheme="minorEastAsia" w:hAnsi="Cambria Math"/>
+                          </w:rPr>
+                          <m:t>∂</m:t>
+                        </m:r>
+                        <m:d>
+                          <m:dPr>
+                            <m:begChr m:val="["/>
+                            <m:endChr m:val="]"/>
+                            <m:ctrlPr>
+                              <w:rPr>
+                                <w:rFonts w:ascii="Cambria Math" w:eastAsiaTheme="minorEastAsia" w:hAnsi="Cambria Math"/>
+                                <w:i/>
+                              </w:rPr>
+                            </m:ctrlPr>
+                          </m:dPr>
+                          <m:e>
+                            <m:r>
+                              <w:rPr>
+                                <w:rFonts w:ascii="Cambria Math" w:eastAsiaTheme="minorEastAsia" w:hAnsi="Cambria Math"/>
+                              </w:rPr>
+                              <m:t>CO3</m:t>
+                            </m:r>
+                          </m:e>
+                        </m:d>
+                      </m:den>
+                    </m:f>
+                  </m:e>
+                  <m:e>
+                    <m:f>
+                      <m:fPr>
+                        <m:ctrlPr>
+                          <w:rPr>
+                            <w:rFonts w:ascii="Cambria Math" w:eastAsiaTheme="minorEastAsia" w:hAnsi="Cambria Math"/>
+                            <w:i/>
+                          </w:rPr>
+                        </m:ctrlPr>
+                      </m:fPr>
+                      <m:num>
+                        <m:r>
+                          <w:rPr>
+                            <w:rFonts w:ascii="Cambria Math" w:eastAsiaTheme="minorEastAsia" w:hAnsi="Cambria Math"/>
+                          </w:rPr>
+                          <m:t>∂</m:t>
+                        </m:r>
+                        <m:sSub>
+                          <m:sSubPr>
+                            <m:ctrlPr>
+                              <w:rPr>
+                                <w:rFonts w:ascii="Cambria Math" w:eastAsiaTheme="minorEastAsia" w:hAnsi="Cambria Math"/>
+                                <w:i/>
+                              </w:rPr>
+                            </m:ctrlPr>
+                          </m:sSubPr>
+                          <m:e>
+                            <m:r>
+                              <w:rPr>
+                                <w:rFonts w:ascii="Cambria Math" w:eastAsiaTheme="minorEastAsia" w:hAnsi="Cambria Math"/>
+                              </w:rPr>
+                              <m:t>R</m:t>
+                            </m:r>
+                          </m:e>
+                          <m:sub>
+                            <m:r>
+                              <w:rPr>
+                                <w:rFonts w:ascii="Cambria Math" w:eastAsiaTheme="minorEastAsia" w:hAnsi="Cambria Math"/>
+                              </w:rPr>
+                              <m:t>CO3</m:t>
+                            </m:r>
+                          </m:sub>
+                        </m:sSub>
+                      </m:num>
+                      <m:den>
+                        <m:r>
+                          <w:rPr>
+                            <w:rFonts w:ascii="Cambria Math" w:eastAsiaTheme="minorEastAsia" w:hAnsi="Cambria Math"/>
+                          </w:rPr>
+                          <m:t>∂</m:t>
+                        </m:r>
+                        <m:d>
+                          <m:dPr>
+                            <m:begChr m:val="["/>
+                            <m:endChr m:val="]"/>
+                            <m:ctrlPr>
+                              <w:rPr>
+                                <w:rFonts w:ascii="Cambria Math" w:eastAsiaTheme="minorEastAsia" w:hAnsi="Cambria Math"/>
+                                <w:i/>
+                              </w:rPr>
+                            </m:ctrlPr>
+                          </m:dPr>
+                          <m:e>
+                            <m:r>
+                              <w:rPr>
+                                <w:rFonts w:ascii="Cambria Math" w:eastAsiaTheme="minorEastAsia" w:hAnsi="Cambria Math"/>
+                              </w:rPr>
+                              <m:t>H</m:t>
+                            </m:r>
+                          </m:e>
+                        </m:d>
+                      </m:den>
+                    </m:f>
+                  </m:e>
+                </m:mr>
+                <m:mr>
+                  <m:e>
+                    <m:f>
+                      <m:fPr>
+                        <m:ctrlPr>
+                          <w:rPr>
+                            <w:rFonts w:ascii="Cambria Math" w:eastAsiaTheme="minorEastAsia" w:hAnsi="Cambria Math"/>
+                            <w:i/>
+                          </w:rPr>
+                        </m:ctrlPr>
+                      </m:fPr>
+                      <m:num>
+                        <m:r>
+                          <w:rPr>
+                            <w:rFonts w:ascii="Cambria Math" w:eastAsiaTheme="minorEastAsia" w:hAnsi="Cambria Math"/>
+                          </w:rPr>
+                          <m:t>∂</m:t>
+                        </m:r>
+                        <m:sSub>
+                          <m:sSubPr>
+                            <m:ctrlPr>
+                              <w:rPr>
+                                <w:rFonts w:ascii="Cambria Math" w:eastAsiaTheme="minorEastAsia" w:hAnsi="Cambria Math"/>
+                                <w:i/>
+                              </w:rPr>
+                            </m:ctrlPr>
+                          </m:sSubPr>
+                          <m:e>
+                            <m:r>
+                              <w:rPr>
+                                <w:rFonts w:ascii="Cambria Math" w:eastAsiaTheme="minorEastAsia" w:hAnsi="Cambria Math"/>
+                              </w:rPr>
+                              <m:t>R</m:t>
+                            </m:r>
+                          </m:e>
+                          <m:sub>
+                            <m:r>
+                              <w:rPr>
+                                <w:rFonts w:ascii="Cambria Math" w:eastAsiaTheme="minorEastAsia" w:hAnsi="Cambria Math"/>
+                              </w:rPr>
+                              <m:t>H</m:t>
+                            </m:r>
+                          </m:sub>
+                        </m:sSub>
+                      </m:num>
+                      <m:den>
+                        <m:r>
+                          <w:rPr>
+                            <w:rFonts w:ascii="Cambria Math" w:eastAsiaTheme="minorEastAsia" w:hAnsi="Cambria Math"/>
+                          </w:rPr>
+                          <m:t>∂</m:t>
+                        </m:r>
+                        <m:d>
+                          <m:dPr>
+                            <m:begChr m:val="["/>
+                            <m:endChr m:val="]"/>
+                            <m:ctrlPr>
+                              <w:rPr>
+                                <w:rFonts w:ascii="Cambria Math" w:eastAsiaTheme="minorEastAsia" w:hAnsi="Cambria Math"/>
+                                <w:i/>
+                              </w:rPr>
+                            </m:ctrlPr>
+                          </m:dPr>
+                          <m:e>
+                            <m:r>
+                              <w:rPr>
+                                <w:rFonts w:ascii="Cambria Math" w:eastAsiaTheme="minorEastAsia" w:hAnsi="Cambria Math"/>
+                              </w:rPr>
+                              <m:t>Cu</m:t>
+                            </m:r>
+                          </m:e>
+                        </m:d>
+                      </m:den>
+                    </m:f>
+                  </m:e>
+                  <m:e>
+                    <m:f>
+                      <m:fPr>
+                        <m:ctrlPr>
+                          <w:rPr>
+                            <w:rFonts w:ascii="Cambria Math" w:eastAsiaTheme="minorEastAsia" w:hAnsi="Cambria Math"/>
+                            <w:i/>
+                          </w:rPr>
+                        </m:ctrlPr>
+                      </m:fPr>
+                      <m:num>
+                        <m:r>
+                          <w:rPr>
+                            <w:rFonts w:ascii="Cambria Math" w:eastAsiaTheme="minorEastAsia" w:hAnsi="Cambria Math"/>
+                          </w:rPr>
+                          <m:t>∂</m:t>
+                        </m:r>
+                        <m:sSub>
+                          <m:sSubPr>
+                            <m:ctrlPr>
+                              <w:rPr>
+                                <w:rFonts w:ascii="Cambria Math" w:eastAsiaTheme="minorEastAsia" w:hAnsi="Cambria Math"/>
+                                <w:i/>
+                              </w:rPr>
+                            </m:ctrlPr>
+                          </m:sSubPr>
+                          <m:e>
+                            <m:r>
+                              <w:rPr>
+                                <w:rFonts w:ascii="Cambria Math" w:eastAsiaTheme="minorEastAsia" w:hAnsi="Cambria Math"/>
+                              </w:rPr>
+                              <m:t>R</m:t>
+                            </m:r>
+                          </m:e>
+                          <m:sub>
+                            <m:r>
+                              <w:rPr>
+                                <w:rFonts w:ascii="Cambria Math" w:eastAsiaTheme="minorEastAsia" w:hAnsi="Cambria Math"/>
+                              </w:rPr>
+                              <m:t>H</m:t>
+                            </m:r>
+                          </m:sub>
+                        </m:sSub>
+                      </m:num>
+                      <m:den>
+                        <m:r>
+                          <w:rPr>
+                            <w:rFonts w:ascii="Cambria Math" w:eastAsiaTheme="minorEastAsia" w:hAnsi="Cambria Math"/>
+                          </w:rPr>
+                          <m:t>∂</m:t>
+                        </m:r>
+                        <m:d>
+                          <m:dPr>
+                            <m:begChr m:val="["/>
+                            <m:endChr m:val="]"/>
+                            <m:ctrlPr>
+                              <w:rPr>
+                                <w:rFonts w:ascii="Cambria Math" w:eastAsiaTheme="minorEastAsia" w:hAnsi="Cambria Math"/>
+                                <w:i/>
+                              </w:rPr>
+                            </m:ctrlPr>
+                          </m:dPr>
+                          <m:e>
+                            <m:r>
+                              <w:rPr>
+                                <w:rFonts w:ascii="Cambria Math" w:eastAsiaTheme="minorEastAsia" w:hAnsi="Cambria Math"/>
+                              </w:rPr>
+                              <m:t>CO3</m:t>
+                            </m:r>
+                          </m:e>
+                        </m:d>
+                      </m:den>
+                    </m:f>
+                  </m:e>
+                  <m:e>
+                    <m:f>
+                      <m:fPr>
+                        <m:ctrlPr>
+                          <w:rPr>
+                            <w:rFonts w:ascii="Cambria Math" w:eastAsiaTheme="minorEastAsia" w:hAnsi="Cambria Math"/>
+                            <w:i/>
+                          </w:rPr>
+                        </m:ctrlPr>
+                      </m:fPr>
+                      <m:num>
+                        <m:r>
+                          <w:rPr>
+                            <w:rFonts w:ascii="Cambria Math" w:eastAsiaTheme="minorEastAsia" w:hAnsi="Cambria Math"/>
+                          </w:rPr>
+                          <m:t>∂</m:t>
+                        </m:r>
+                        <m:sSub>
+                          <m:sSubPr>
+                            <m:ctrlPr>
+                              <w:rPr>
+                                <w:rFonts w:ascii="Cambria Math" w:eastAsiaTheme="minorEastAsia" w:hAnsi="Cambria Math"/>
+                                <w:i/>
+                              </w:rPr>
+                            </m:ctrlPr>
+                          </m:sSubPr>
+                          <m:e>
+                            <m:r>
+                              <w:rPr>
+                                <w:rFonts w:ascii="Cambria Math" w:eastAsiaTheme="minorEastAsia" w:hAnsi="Cambria Math"/>
+                              </w:rPr>
+                              <m:t>R</m:t>
+                            </m:r>
+                          </m:e>
+                          <m:sub>
+                            <m:r>
+                              <w:rPr>
+                                <w:rFonts w:ascii="Cambria Math" w:eastAsiaTheme="minorEastAsia" w:hAnsi="Cambria Math"/>
+                              </w:rPr>
+                              <m:t>H</m:t>
+                            </m:r>
+                          </m:sub>
+                        </m:sSub>
+                      </m:num>
+                      <m:den>
+                        <m:r>
+                          <w:rPr>
+                            <w:rFonts w:ascii="Cambria Math" w:eastAsiaTheme="minorEastAsia" w:hAnsi="Cambria Math"/>
+                          </w:rPr>
+                          <m:t>∂</m:t>
+                        </m:r>
+                        <m:d>
+                          <m:dPr>
+                            <m:begChr m:val="["/>
+                            <m:endChr m:val="]"/>
+                            <m:ctrlPr>
+                              <w:rPr>
+                                <w:rFonts w:ascii="Cambria Math" w:eastAsiaTheme="minorEastAsia" w:hAnsi="Cambria Math"/>
+                                <w:i/>
+                              </w:rPr>
+                            </m:ctrlPr>
+                          </m:dPr>
+                          <m:e>
+                            <m:r>
+                              <w:rPr>
+                                <w:rFonts w:ascii="Cambria Math" w:eastAsiaTheme="minorEastAsia" w:hAnsi="Cambria Math"/>
+                              </w:rPr>
+                              <m:t>H</m:t>
+                            </m:r>
+                          </m:e>
+                        </m:d>
+                      </m:den>
+                    </m:f>
+                  </m:e>
+                </m:mr>
+              </m:m>
+            </m:e>
+          </m:d>
+        </m:oMath>
+      </m:oMathPara>
+    </w:p>
+    <w:p>
+      <w:pPr>
+        <w:ind w:firstLine="0"/>
+        <w:rPr>
+          <w:rFonts w:eastAsiaTheme="minorEastAsia"/>
+        </w:rPr>
+      </w:pPr>
+      <m:oMathPara>
+        <m:oMath>
+          <m:sSub>
+            <m:sSubPr>
+              <m:ctrlPr>
+                <w:rPr>
+                  <w:rFonts w:ascii="Cambria Math" w:eastAsiaTheme="minorEastAsia" w:hAnsi="Cambria Math"/>
+                  <w:i/>
+                </w:rPr>
+              </m:ctrlPr>
+            </m:sSubPr>
+            <m:e>
+              <m:r>
+                <w:rPr>
+                  <w:rFonts w:ascii="Cambria Math" w:eastAsiaTheme="minorEastAsia" w:hAnsi="Cambria Math"/>
+                </w:rPr>
+                <m:t>Z</m:t>
+              </m:r>
+            </m:e>
+            <m:sub>
+              <m:r>
+                <w:rPr>
+                  <w:rFonts w:ascii="Cambria Math" w:eastAsiaTheme="minorEastAsia" w:hAnsi="Cambria Math"/>
+                </w:rPr>
+                <m:t>solve</m:t>
+              </m:r>
+            </m:sub>
+          </m:sSub>
+          <m:r>
+            <w:rPr>
+              <w:rFonts w:ascii="Cambria Math" w:eastAsiaTheme="minorEastAsia" w:hAnsi="Cambria Math"/>
+            </w:rPr>
+            <m:t>=</m:t>
+          </m:r>
+          <m:d>
+            <m:dPr>
+              <m:begChr m:val="["/>
+              <m:endChr m:val="]"/>
+              <m:ctrlPr>
+                <w:rPr>
+                  <w:rFonts w:ascii="Cambria Math" w:eastAsiaTheme="minorEastAsia" w:hAnsi="Cambria Math"/>
+                  <w:i/>
+                </w:rPr>
+              </m:ctrlPr>
+            </m:dPr>
+            <m:e>
+              <m:m>
+                <m:mPr>
+                  <m:mcs>
+                    <m:mc>
+                      <m:mcPr>
+                        <m:count m:val="2"/>
+                        <m:mcJc m:val="center"/>
+                      </m:mcPr>
+                    </m:mc>
+                  </m:mcs>
+                  <m:ctrlPr>
+                    <w:rPr>
+                      <w:rFonts w:ascii="Cambria Math" w:eastAsiaTheme="minorEastAsia" w:hAnsi="Cambria Math"/>
+                      <w:i/>
+                    </w:rPr>
+                  </m:ctrlPr>
+                </m:mPr>
+                <m:mr>
+                  <m:e>
+                    <m:f>
+                      <m:fPr>
+                        <m:ctrlPr>
+                          <w:rPr>
+                            <w:rFonts w:ascii="Cambria Math" w:eastAsiaTheme="minorEastAsia" w:hAnsi="Cambria Math"/>
+                            <w:i/>
+                          </w:rPr>
+                        </m:ctrlPr>
+                      </m:fPr>
+                      <m:num>
+                        <m:r>
+                          <w:rPr>
+                            <w:rFonts w:ascii="Cambria Math" w:eastAsiaTheme="minorEastAsia" w:hAnsi="Cambria Math"/>
+                          </w:rPr>
+                          <m:t>∂</m:t>
+                        </m:r>
+                        <m:sSub>
+                          <m:sSubPr>
+                            <m:ctrlPr>
+                              <w:rPr>
+                                <w:rFonts w:ascii="Cambria Math" w:eastAsiaTheme="minorEastAsia" w:hAnsi="Cambria Math"/>
+                                <w:i/>
+                              </w:rPr>
+                            </m:ctrlPr>
+                          </m:sSubPr>
+                          <m:e>
+                            <m:r>
+                              <w:rPr>
+                                <w:rFonts w:ascii="Cambria Math" w:eastAsiaTheme="minorEastAsia" w:hAnsi="Cambria Math"/>
+                              </w:rPr>
+                              <m:t>R</m:t>
+                            </m:r>
+                          </m:e>
+                          <m:sub>
+                            <m:r>
+                              <w:rPr>
+                                <w:rFonts w:ascii="Cambria Math" w:eastAsiaTheme="minorEastAsia" w:hAnsi="Cambria Math"/>
+                              </w:rPr>
+                              <m:t>Cu</m:t>
+                            </m:r>
+                          </m:sub>
+                        </m:sSub>
+                      </m:num>
+                      <m:den>
+                        <m:r>
+                          <w:rPr>
+                            <w:rFonts w:ascii="Cambria Math" w:eastAsiaTheme="minorEastAsia" w:hAnsi="Cambria Math"/>
+                          </w:rPr>
+                          <m:t>∂</m:t>
+                        </m:r>
+                        <m:d>
+                          <m:dPr>
+                            <m:begChr m:val="["/>
+                            <m:endChr m:val="]"/>
+                            <m:ctrlPr>
+                              <w:rPr>
+                                <w:rFonts w:ascii="Cambria Math" w:eastAsiaTheme="minorEastAsia" w:hAnsi="Cambria Math"/>
+                                <w:i/>
+                              </w:rPr>
+                            </m:ctrlPr>
+                          </m:dPr>
+                          <m:e>
+                            <m:r>
+                              <w:rPr>
+                                <w:rFonts w:ascii="Cambria Math" w:eastAsiaTheme="minorEastAsia" w:hAnsi="Cambria Math"/>
+                              </w:rPr>
+                              <m:t>Cu</m:t>
+                            </m:r>
+                          </m:e>
+                        </m:d>
+                      </m:den>
+                    </m:f>
+                  </m:e>
+                  <m:e>
+                    <m:f>
+                      <m:fPr>
+                        <m:ctrlPr>
+                          <w:rPr>
+                            <w:rFonts w:ascii="Cambria Math" w:eastAsiaTheme="minorEastAsia" w:hAnsi="Cambria Math"/>
+                            <w:i/>
+                          </w:rPr>
+                        </m:ctrlPr>
+                      </m:fPr>
+                      <m:num>
+                        <m:r>
+                          <w:rPr>
+                            <w:rFonts w:ascii="Cambria Math" w:eastAsiaTheme="minorEastAsia" w:hAnsi="Cambria Math"/>
+                          </w:rPr>
+                          <m:t>∂</m:t>
+                        </m:r>
+                        <m:sSub>
+                          <m:sSubPr>
+                            <m:ctrlPr>
+                              <w:rPr>
+                                <w:rFonts w:ascii="Cambria Math" w:eastAsiaTheme="minorEastAsia" w:hAnsi="Cambria Math"/>
+                                <w:i/>
+                              </w:rPr>
+                            </m:ctrlPr>
+                          </m:sSubPr>
+                          <m:e>
+                            <m:r>
+                              <w:rPr>
+                                <w:rFonts w:ascii="Cambria Math" w:eastAsiaTheme="minorEastAsia" w:hAnsi="Cambria Math"/>
+                              </w:rPr>
+                              <m:t>R</m:t>
+                            </m:r>
+                          </m:e>
+                          <m:sub>
+                            <m:r>
+                              <w:rPr>
+                                <w:rFonts w:ascii="Cambria Math" w:eastAsiaTheme="minorEastAsia" w:hAnsi="Cambria Math"/>
+                              </w:rPr>
+                              <m:t>Cu</m:t>
+                            </m:r>
+                          </m:sub>
+                        </m:sSub>
+                      </m:num>
+                      <m:den>
+                        <m:r>
+                          <w:rPr>
+                            <w:rFonts w:ascii="Cambria Math" w:eastAsiaTheme="minorEastAsia" w:hAnsi="Cambria Math"/>
+                          </w:rPr>
+                          <m:t>∂</m:t>
+                        </m:r>
+                        <m:d>
+                          <m:dPr>
+                            <m:begChr m:val="["/>
+                            <m:endChr m:val="]"/>
+                            <m:ctrlPr>
+                              <w:rPr>
+                                <w:rFonts w:ascii="Cambria Math" w:eastAsiaTheme="minorEastAsia" w:hAnsi="Cambria Math"/>
+                                <w:i/>
+                              </w:rPr>
+                            </m:ctrlPr>
+                          </m:dPr>
+                          <m:e>
+                            <m:r>
+                              <w:rPr>
+                                <w:rFonts w:ascii="Cambria Math" w:eastAsiaTheme="minorEastAsia" w:hAnsi="Cambria Math"/>
+                              </w:rPr>
+                              <m:t>CO3</m:t>
+                            </m:r>
+                          </m:e>
+                        </m:d>
+                      </m:den>
+                    </m:f>
+                  </m:e>
+                </m:mr>
+                <m:mr>
+                  <m:e>
+                    <m:f>
+                      <m:fPr>
+                        <m:ctrlPr>
+                          <w:rPr>
+                            <w:rFonts w:ascii="Cambria Math" w:eastAsiaTheme="minorEastAsia" w:hAnsi="Cambria Math"/>
+                            <w:i/>
+                          </w:rPr>
+                        </m:ctrlPr>
+                      </m:fPr>
+                      <m:num>
+                        <m:r>
+                          <w:rPr>
+                            <w:rFonts w:ascii="Cambria Math" w:eastAsiaTheme="minorEastAsia" w:hAnsi="Cambria Math"/>
+                          </w:rPr>
+                          <m:t>∂</m:t>
+                        </m:r>
+                        <m:sSub>
+                          <m:sSubPr>
+                            <m:ctrlPr>
+                              <w:rPr>
+                                <w:rFonts w:ascii="Cambria Math" w:eastAsiaTheme="minorEastAsia" w:hAnsi="Cambria Math"/>
+                                <w:i/>
+                              </w:rPr>
+                            </m:ctrlPr>
+                          </m:sSubPr>
+                          <m:e>
+                            <m:r>
+                              <w:rPr>
+                                <w:rFonts w:ascii="Cambria Math" w:eastAsiaTheme="minorEastAsia" w:hAnsi="Cambria Math"/>
+                              </w:rPr>
+                              <m:t>R</m:t>
+                            </m:r>
+                          </m:e>
+                          <m:sub>
+                            <m:r>
+                              <w:rPr>
+                                <w:rFonts w:ascii="Cambria Math" w:eastAsiaTheme="minorEastAsia" w:hAnsi="Cambria Math"/>
+                              </w:rPr>
+                              <m:t>CO3</m:t>
+                            </m:r>
+                          </m:sub>
+                        </m:sSub>
+                      </m:num>
+                      <m:den>
+                        <m:r>
+                          <w:rPr>
+                            <w:rFonts w:ascii="Cambria Math" w:eastAsiaTheme="minorEastAsia" w:hAnsi="Cambria Math"/>
+                          </w:rPr>
+                          <m:t>∂</m:t>
+                        </m:r>
+                        <m:d>
+                          <m:dPr>
+                            <m:begChr m:val="["/>
+                            <m:endChr m:val="]"/>
+                            <m:ctrlPr>
+                              <w:rPr>
+                                <w:rFonts w:ascii="Cambria Math" w:eastAsiaTheme="minorEastAsia" w:hAnsi="Cambria Math"/>
+                                <w:i/>
+                              </w:rPr>
+                            </m:ctrlPr>
+                          </m:dPr>
+                          <m:e>
+                            <m:r>
+                              <w:rPr>
+                                <w:rFonts w:ascii="Cambria Math" w:eastAsiaTheme="minorEastAsia" w:hAnsi="Cambria Math"/>
+                              </w:rPr>
+                              <m:t>Cu</m:t>
+                            </m:r>
+                          </m:e>
+                        </m:d>
+                      </m:den>
+                    </m:f>
+                  </m:e>
+                  <m:e>
+                    <m:f>
+                      <m:fPr>
+                        <m:ctrlPr>
+                          <w:rPr>
+                            <w:rFonts w:ascii="Cambria Math" w:eastAsiaTheme="minorEastAsia" w:hAnsi="Cambria Math"/>
+                            <w:i/>
+                          </w:rPr>
+                        </m:ctrlPr>
+                      </m:fPr>
+                      <m:num>
+                        <m:r>
+                          <w:rPr>
+                            <w:rFonts w:ascii="Cambria Math" w:eastAsiaTheme="minorEastAsia" w:hAnsi="Cambria Math"/>
+                          </w:rPr>
+                          <m:t>∂</m:t>
+                        </m:r>
+                        <m:sSub>
+                          <m:sSubPr>
+                            <m:ctrlPr>
+                              <w:rPr>
+                                <w:rFonts w:ascii="Cambria Math" w:eastAsiaTheme="minorEastAsia" w:hAnsi="Cambria Math"/>
+                                <w:i/>
+                              </w:rPr>
+                            </m:ctrlPr>
+                          </m:sSubPr>
+                          <m:e>
+                            <m:r>
+                              <w:rPr>
+                                <w:rFonts w:ascii="Cambria Math" w:eastAsiaTheme="minorEastAsia" w:hAnsi="Cambria Math"/>
+                              </w:rPr>
+                              <m:t>R</m:t>
+                            </m:r>
+                          </m:e>
+                          <m:sub>
+                            <m:r>
+                              <w:rPr>
+                                <w:rFonts w:ascii="Cambria Math" w:eastAsiaTheme="minorEastAsia" w:hAnsi="Cambria Math"/>
+                              </w:rPr>
+                              <m:t>CO3</m:t>
+                            </m:r>
+                          </m:sub>
+                        </m:sSub>
+                      </m:num>
+                      <m:den>
+                        <m:r>
+                          <w:rPr>
+                            <w:rFonts w:ascii="Cambria Math" w:eastAsiaTheme="minorEastAsia" w:hAnsi="Cambria Math"/>
+                          </w:rPr>
+                          <m:t>∂</m:t>
+                        </m:r>
+                        <m:d>
+                          <m:dPr>
+                            <m:begChr m:val="["/>
+                            <m:endChr m:val="]"/>
+                            <m:ctrlPr>
+                              <w:rPr>
+                                <w:rFonts w:ascii="Cambria Math" w:eastAsiaTheme="minorEastAsia" w:hAnsi="Cambria Math"/>
+                                <w:i/>
+                              </w:rPr>
+                            </m:ctrlPr>
+                          </m:dPr>
+                          <m:e>
+                            <m:r>
+                              <w:rPr>
+                                <w:rFonts w:ascii="Cambria Math" w:eastAsiaTheme="minorEastAsia" w:hAnsi="Cambria Math"/>
+                              </w:rPr>
+                              <m:t>CO3</m:t>
+                            </m:r>
+                          </m:e>
+                        </m:d>
+                      </m:den>
+                    </m:f>
+                  </m:e>
+                </m:mr>
+              </m:m>
+            </m:e>
+          </m:d>
+        </m:oMath>
+      </m:oMathPara>
+    </w:p>
+    <w:p>
+      <w:pPr>
+        <w:ind w:firstLine="0"/>
+        <w:rPr>
+          <w:rFonts w:eastAsiaTheme="minorEastAsia"/>
+        </w:rPr>
+      </w:pPr>
+    </w:p>
+    <w:p>
+      <w:pPr>
+        <w:ind w:firstLine="0"/>
+        <w:rPr>
+          <w:rFonts w:eastAsiaTheme="minorEastAsia"/>
+        </w:rPr>
+      </w:pPr>
+    </w:p>
+    <w:p>
+      <w:pPr>
+        <w:ind w:firstLine="0"/>
       </w:pPr>
     </w:p>
     <w:p>

</xml_diff>